<commit_message>
Fix download script to redownload corrupted zip
</commit_message>
<xml_diff>
--- a/report.docx
+++ b/report.docx
@@ -59,7 +59,6 @@
         </w:rPr>
       </w:pPr>
     </w:p>
-    <w:bookmarkStart w:id="0" w:name="_Toc211886277" w:displacedByCustomXml="next"/>
     <w:sdt>
       <w:sdtPr>
         <w:id w:val="1188406754"/>
@@ -110,7 +109,7 @@
           <w:r>
             <w:fldChar w:fldCharType="separate"/>
           </w:r>
-          <w:hyperlink w:anchor="_Toc211886277" w:history="1">
+          <w:hyperlink w:anchor="_Toc211893582" w:history="1">
             <w:r>
               <w:rPr>
                 <w:rStyle w:val="Hyperlink"/>
@@ -137,7 +136,7 @@
                 <w:noProof/>
                 <w:webHidden/>
               </w:rPr>
-              <w:instrText xml:space="preserve"> PAGEREF _Toc211886277 \h </w:instrText>
+              <w:instrText xml:space="preserve"> PAGEREF _Toc211893582 \h </w:instrText>
             </w:r>
             <w:r>
               <w:rPr>
@@ -157,7 +156,7 @@
                 <w:noProof/>
                 <w:webHidden/>
               </w:rPr>
-              <w:t>2</w:t>
+              <w:t>4</w:t>
             </w:r>
             <w:r>
               <w:rPr>
@@ -178,7 +177,7 @@
               <w:noProof/>
             </w:rPr>
           </w:pPr>
-          <w:hyperlink w:anchor="_Toc211886278" w:history="1">
+          <w:hyperlink w:anchor="_Toc211893583" w:history="1">
             <w:r>
               <w:rPr>
                 <w:rStyle w:val="Hyperlink"/>
@@ -205,7 +204,7 @@
                 <w:noProof/>
                 <w:webHidden/>
               </w:rPr>
-              <w:instrText xml:space="preserve"> PAGEREF _Toc211886278 \h </w:instrText>
+              <w:instrText xml:space="preserve"> PAGEREF _Toc211893583 \h </w:instrText>
             </w:r>
             <w:r>
               <w:rPr>
@@ -225,7 +224,7 @@
                 <w:noProof/>
                 <w:webHidden/>
               </w:rPr>
-              <w:t>4</w:t>
+              <w:t>6</w:t>
             </w:r>
             <w:r>
               <w:rPr>
@@ -246,7 +245,7 @@
               <w:noProof/>
             </w:rPr>
           </w:pPr>
-          <w:hyperlink w:anchor="_Toc211886279" w:history="1">
+          <w:hyperlink w:anchor="_Toc211893584" w:history="1">
             <w:r>
               <w:rPr>
                 <w:rStyle w:val="Hyperlink"/>
@@ -273,7 +272,7 @@
                 <w:noProof/>
                 <w:webHidden/>
               </w:rPr>
-              <w:instrText xml:space="preserve"> PAGEREF _Toc211886279 \h </w:instrText>
+              <w:instrText xml:space="preserve"> PAGEREF _Toc211893584 \h </w:instrText>
             </w:r>
             <w:r>
               <w:rPr>
@@ -293,7 +292,279 @@
                 <w:noProof/>
                 <w:webHidden/>
               </w:rPr>
-              <w:t>4</w:t>
+              <w:t>6</w:t>
+            </w:r>
+            <w:r>
+              <w:rPr>
+                <w:noProof/>
+                <w:webHidden/>
+              </w:rPr>
+              <w:fldChar w:fldCharType="end"/>
+            </w:r>
+          </w:hyperlink>
+        </w:p>
+        <w:p>
+          <w:pPr>
+            <w:pStyle w:val="TOC3"/>
+            <w:tabs>
+              <w:tab w:val="right" w:leader="dot" w:pos="9350"/>
+            </w:tabs>
+            <w:rPr>
+              <w:noProof/>
+            </w:rPr>
+          </w:pPr>
+          <w:hyperlink w:anchor="_Toc211893585" w:history="1">
+            <w:r>
+              <w:rPr>
+                <w:rStyle w:val="Hyperlink"/>
+                <w:noProof/>
+              </w:rPr>
+              <w:t>Problem Description</w:t>
+            </w:r>
+            <w:r>
+              <w:rPr>
+                <w:noProof/>
+                <w:webHidden/>
+              </w:rPr>
+              <w:tab/>
+            </w:r>
+            <w:r>
+              <w:rPr>
+                <w:noProof/>
+                <w:webHidden/>
+              </w:rPr>
+              <w:fldChar w:fldCharType="begin"/>
+            </w:r>
+            <w:r>
+              <w:rPr>
+                <w:noProof/>
+                <w:webHidden/>
+              </w:rPr>
+              <w:instrText xml:space="preserve"> PAGEREF _Toc211893585 \h </w:instrText>
+            </w:r>
+            <w:r>
+              <w:rPr>
+                <w:noProof/>
+                <w:webHidden/>
+              </w:rPr>
+            </w:r>
+            <w:r>
+              <w:rPr>
+                <w:noProof/>
+                <w:webHidden/>
+              </w:rPr>
+              <w:fldChar w:fldCharType="separate"/>
+            </w:r>
+            <w:r>
+              <w:rPr>
+                <w:noProof/>
+                <w:webHidden/>
+              </w:rPr>
+              <w:t>6</w:t>
+            </w:r>
+            <w:r>
+              <w:rPr>
+                <w:noProof/>
+                <w:webHidden/>
+              </w:rPr>
+              <w:fldChar w:fldCharType="end"/>
+            </w:r>
+          </w:hyperlink>
+        </w:p>
+        <w:p>
+          <w:pPr>
+            <w:pStyle w:val="TOC3"/>
+            <w:tabs>
+              <w:tab w:val="right" w:leader="dot" w:pos="9350"/>
+            </w:tabs>
+            <w:rPr>
+              <w:noProof/>
+            </w:rPr>
+          </w:pPr>
+          <w:hyperlink w:anchor="_Toc211893586" w:history="1">
+            <w:r>
+              <w:rPr>
+                <w:rStyle w:val="Hyperlink"/>
+                <w:noProof/>
+              </w:rPr>
+              <w:t>Client and their Requirements</w:t>
+            </w:r>
+            <w:r>
+              <w:rPr>
+                <w:noProof/>
+                <w:webHidden/>
+              </w:rPr>
+              <w:tab/>
+            </w:r>
+            <w:r>
+              <w:rPr>
+                <w:noProof/>
+                <w:webHidden/>
+              </w:rPr>
+              <w:fldChar w:fldCharType="begin"/>
+            </w:r>
+            <w:r>
+              <w:rPr>
+                <w:noProof/>
+                <w:webHidden/>
+              </w:rPr>
+              <w:instrText xml:space="preserve"> PAGEREF _Toc211893586 \h </w:instrText>
+            </w:r>
+            <w:r>
+              <w:rPr>
+                <w:noProof/>
+                <w:webHidden/>
+              </w:rPr>
+            </w:r>
+            <w:r>
+              <w:rPr>
+                <w:noProof/>
+                <w:webHidden/>
+              </w:rPr>
+              <w:fldChar w:fldCharType="separate"/>
+            </w:r>
+            <w:r>
+              <w:rPr>
+                <w:noProof/>
+                <w:webHidden/>
+              </w:rPr>
+              <w:t>6</w:t>
+            </w:r>
+            <w:r>
+              <w:rPr>
+                <w:noProof/>
+                <w:webHidden/>
+              </w:rPr>
+              <w:fldChar w:fldCharType="end"/>
+            </w:r>
+          </w:hyperlink>
+        </w:p>
+        <w:p>
+          <w:pPr>
+            <w:pStyle w:val="TOC3"/>
+            <w:tabs>
+              <w:tab w:val="right" w:leader="dot" w:pos="9350"/>
+            </w:tabs>
+            <w:rPr>
+              <w:noProof/>
+            </w:rPr>
+          </w:pPr>
+          <w:hyperlink w:anchor="_Toc211893587" w:history="1">
+            <w:r>
+              <w:rPr>
+                <w:rStyle w:val="Hyperlink"/>
+                <w:noProof/>
+              </w:rPr>
+              <w:t>Deliverables</w:t>
+            </w:r>
+            <w:r>
+              <w:rPr>
+                <w:noProof/>
+                <w:webHidden/>
+              </w:rPr>
+              <w:tab/>
+            </w:r>
+            <w:r>
+              <w:rPr>
+                <w:noProof/>
+                <w:webHidden/>
+              </w:rPr>
+              <w:fldChar w:fldCharType="begin"/>
+            </w:r>
+            <w:r>
+              <w:rPr>
+                <w:noProof/>
+                <w:webHidden/>
+              </w:rPr>
+              <w:instrText xml:space="preserve"> PAGEREF _Toc211893587 \h </w:instrText>
+            </w:r>
+            <w:r>
+              <w:rPr>
+                <w:noProof/>
+                <w:webHidden/>
+              </w:rPr>
+            </w:r>
+            <w:r>
+              <w:rPr>
+                <w:noProof/>
+                <w:webHidden/>
+              </w:rPr>
+              <w:fldChar w:fldCharType="separate"/>
+            </w:r>
+            <w:r>
+              <w:rPr>
+                <w:noProof/>
+                <w:webHidden/>
+              </w:rPr>
+              <w:t>6</w:t>
+            </w:r>
+            <w:r>
+              <w:rPr>
+                <w:noProof/>
+                <w:webHidden/>
+              </w:rPr>
+              <w:fldChar w:fldCharType="end"/>
+            </w:r>
+          </w:hyperlink>
+        </w:p>
+        <w:p>
+          <w:pPr>
+            <w:pStyle w:val="TOC3"/>
+            <w:tabs>
+              <w:tab w:val="right" w:leader="dot" w:pos="9350"/>
+            </w:tabs>
+            <w:rPr>
+              <w:noProof/>
+            </w:rPr>
+          </w:pPr>
+          <w:hyperlink w:anchor="_Toc211893588" w:history="1">
+            <w:r>
+              <w:rPr>
+                <w:rStyle w:val="Hyperlink"/>
+                <w:noProof/>
+              </w:rPr>
+              <w:t>Benefits to Client</w:t>
+            </w:r>
+            <w:r>
+              <w:rPr>
+                <w:noProof/>
+                <w:webHidden/>
+              </w:rPr>
+              <w:tab/>
+            </w:r>
+            <w:r>
+              <w:rPr>
+                <w:noProof/>
+                <w:webHidden/>
+              </w:rPr>
+              <w:fldChar w:fldCharType="begin"/>
+            </w:r>
+            <w:r>
+              <w:rPr>
+                <w:noProof/>
+                <w:webHidden/>
+              </w:rPr>
+              <w:instrText xml:space="preserve"> PAGEREF _Toc211893588 \h </w:instrText>
+            </w:r>
+            <w:r>
+              <w:rPr>
+                <w:noProof/>
+                <w:webHidden/>
+              </w:rPr>
+            </w:r>
+            <w:r>
+              <w:rPr>
+                <w:noProof/>
+                <w:webHidden/>
+              </w:rPr>
+              <w:fldChar w:fldCharType="separate"/>
+            </w:r>
+            <w:r>
+              <w:rPr>
+                <w:noProof/>
+                <w:webHidden/>
+              </w:rPr>
+              <w:t>6</w:t>
             </w:r>
             <w:r>
               <w:rPr>
@@ -314,7 +585,7 @@
               <w:noProof/>
             </w:rPr>
           </w:pPr>
-          <w:hyperlink w:anchor="_Toc211886280" w:history="1">
+          <w:hyperlink w:anchor="_Toc211893589" w:history="1">
             <w:r>
               <w:rPr>
                 <w:rStyle w:val="Hyperlink"/>
@@ -341,7 +612,7 @@
                 <w:noProof/>
                 <w:webHidden/>
               </w:rPr>
-              <w:instrText xml:space="preserve"> PAGEREF _Toc211886280 \h </w:instrText>
+              <w:instrText xml:space="preserve"> PAGEREF _Toc211893589 \h </w:instrText>
             </w:r>
             <w:r>
               <w:rPr>
@@ -361,7 +632,7 @@
                 <w:noProof/>
                 <w:webHidden/>
               </w:rPr>
-              <w:t>4</w:t>
+              <w:t>6</w:t>
             </w:r>
             <w:r>
               <w:rPr>
@@ -382,13 +653,13 @@
               <w:noProof/>
             </w:rPr>
           </w:pPr>
-          <w:hyperlink w:anchor="_Toc211886281" w:history="1">
+          <w:hyperlink w:anchor="_Toc211893590" w:history="1">
             <w:r>
               <w:rPr>
                 <w:rStyle w:val="Hyperlink"/>
                 <w:noProof/>
               </w:rPr>
-              <w:t>Relevance of Data</w:t>
+              <w:t>Data Source</w:t>
             </w:r>
             <w:r>
               <w:rPr>
@@ -409,7 +680,7 @@
                 <w:noProof/>
                 <w:webHidden/>
               </w:rPr>
-              <w:instrText xml:space="preserve"> PAGEREF _Toc211886281 \h </w:instrText>
+              <w:instrText xml:space="preserve"> PAGEREF _Toc211893590 \h </w:instrText>
             </w:r>
             <w:r>
               <w:rPr>
@@ -429,7 +700,7 @@
                 <w:noProof/>
                 <w:webHidden/>
               </w:rPr>
-              <w:t>4</w:t>
+              <w:t>6</w:t>
             </w:r>
             <w:r>
               <w:rPr>
@@ -450,12 +721,148 @@
               <w:noProof/>
             </w:rPr>
           </w:pPr>
-          <w:hyperlink w:anchor="_Toc211886282" w:history="1">
+          <w:hyperlink w:anchor="_Toc211893591" w:history="1">
             <w:r>
               <w:rPr>
                 <w:rStyle w:val="Hyperlink"/>
                 <w:noProof/>
               </w:rPr>
+              <w:t>Data Processing and Management</w:t>
+            </w:r>
+            <w:r>
+              <w:rPr>
+                <w:noProof/>
+                <w:webHidden/>
+              </w:rPr>
+              <w:tab/>
+            </w:r>
+            <w:r>
+              <w:rPr>
+                <w:noProof/>
+                <w:webHidden/>
+              </w:rPr>
+              <w:fldChar w:fldCharType="begin"/>
+            </w:r>
+            <w:r>
+              <w:rPr>
+                <w:noProof/>
+                <w:webHidden/>
+              </w:rPr>
+              <w:instrText xml:space="preserve"> PAGEREF _Toc211893591 \h </w:instrText>
+            </w:r>
+            <w:r>
+              <w:rPr>
+                <w:noProof/>
+                <w:webHidden/>
+              </w:rPr>
+            </w:r>
+            <w:r>
+              <w:rPr>
+                <w:noProof/>
+                <w:webHidden/>
+              </w:rPr>
+              <w:fldChar w:fldCharType="separate"/>
+            </w:r>
+            <w:r>
+              <w:rPr>
+                <w:noProof/>
+                <w:webHidden/>
+              </w:rPr>
+              <w:t>6</w:t>
+            </w:r>
+            <w:r>
+              <w:rPr>
+                <w:noProof/>
+                <w:webHidden/>
+              </w:rPr>
+              <w:fldChar w:fldCharType="end"/>
+            </w:r>
+          </w:hyperlink>
+        </w:p>
+        <w:p>
+          <w:pPr>
+            <w:pStyle w:val="TOC3"/>
+            <w:tabs>
+              <w:tab w:val="right" w:leader="dot" w:pos="9350"/>
+            </w:tabs>
+            <w:rPr>
+              <w:noProof/>
+            </w:rPr>
+          </w:pPr>
+          <w:hyperlink w:anchor="_Toc211893592" w:history="1">
+            <w:r>
+              <w:rPr>
+                <w:rStyle w:val="Hyperlink"/>
+                <w:noProof/>
+              </w:rPr>
+              <w:t>Relevance of Data</w:t>
+            </w:r>
+            <w:r>
+              <w:rPr>
+                <w:noProof/>
+                <w:webHidden/>
+              </w:rPr>
+              <w:tab/>
+            </w:r>
+            <w:r>
+              <w:rPr>
+                <w:noProof/>
+                <w:webHidden/>
+              </w:rPr>
+              <w:fldChar w:fldCharType="begin"/>
+            </w:r>
+            <w:r>
+              <w:rPr>
+                <w:noProof/>
+                <w:webHidden/>
+              </w:rPr>
+              <w:instrText xml:space="preserve"> PAGEREF _Toc211893592 \h </w:instrText>
+            </w:r>
+            <w:r>
+              <w:rPr>
+                <w:noProof/>
+                <w:webHidden/>
+              </w:rPr>
+            </w:r>
+            <w:r>
+              <w:rPr>
+                <w:noProof/>
+                <w:webHidden/>
+              </w:rPr>
+              <w:fldChar w:fldCharType="separate"/>
+            </w:r>
+            <w:r>
+              <w:rPr>
+                <w:noProof/>
+                <w:webHidden/>
+              </w:rPr>
+              <w:t>7</w:t>
+            </w:r>
+            <w:r>
+              <w:rPr>
+                <w:noProof/>
+                <w:webHidden/>
+              </w:rPr>
+              <w:fldChar w:fldCharType="end"/>
+            </w:r>
+          </w:hyperlink>
+        </w:p>
+        <w:p>
+          <w:pPr>
+            <w:pStyle w:val="TOC3"/>
+            <w:tabs>
+              <w:tab w:val="right" w:leader="dot" w:pos="9350"/>
+            </w:tabs>
+            <w:rPr>
+              <w:noProof/>
+            </w:rPr>
+          </w:pPr>
+          <w:hyperlink w:anchor="_Toc211893593" w:history="1">
+            <w:r>
+              <w:rPr>
+                <w:rStyle w:val="Hyperlink"/>
+                <w:noProof/>
+              </w:rPr>
               <w:t>Legal and Ethical Concerns</w:t>
             </w:r>
             <w:r>
@@ -477,7 +884,7 @@
                 <w:noProof/>
                 <w:webHidden/>
               </w:rPr>
-              <w:instrText xml:space="preserve"> PAGEREF _Toc211886282 \h </w:instrText>
+              <w:instrText xml:space="preserve"> PAGEREF _Toc211893593 \h </w:instrText>
             </w:r>
             <w:r>
               <w:rPr>
@@ -497,7 +904,7 @@
                 <w:noProof/>
                 <w:webHidden/>
               </w:rPr>
-              <w:t>5</w:t>
+              <w:t>7</w:t>
             </w:r>
             <w:r>
               <w:rPr>
@@ -518,7 +925,7 @@
               <w:noProof/>
             </w:rPr>
           </w:pPr>
-          <w:hyperlink w:anchor="_Toc211886283" w:history="1">
+          <w:hyperlink w:anchor="_Toc211893594" w:history="1">
             <w:r>
               <w:rPr>
                 <w:rStyle w:val="Hyperlink"/>
@@ -545,7 +952,7 @@
                 <w:noProof/>
                 <w:webHidden/>
               </w:rPr>
-              <w:instrText xml:space="preserve"> PAGEREF _Toc211886283 \h </w:instrText>
+              <w:instrText xml:space="preserve"> PAGEREF _Toc211893594 \h </w:instrText>
             </w:r>
             <w:r>
               <w:rPr>
@@ -565,7 +972,7 @@
                 <w:noProof/>
                 <w:webHidden/>
               </w:rPr>
-              <w:t>5</w:t>
+              <w:t>7</w:t>
             </w:r>
             <w:r>
               <w:rPr>
@@ -586,7 +993,7 @@
               <w:noProof/>
             </w:rPr>
           </w:pPr>
-          <w:hyperlink w:anchor="_Toc211886284" w:history="1">
+          <w:hyperlink w:anchor="_Toc211893595" w:history="1">
             <w:r>
               <w:rPr>
                 <w:rStyle w:val="Hyperlink"/>
@@ -613,7 +1020,7 @@
                 <w:noProof/>
                 <w:webHidden/>
               </w:rPr>
-              <w:instrText xml:space="preserve"> PAGEREF _Toc211886284 \h </w:instrText>
+              <w:instrText xml:space="preserve"> PAGEREF _Toc211893595 \h </w:instrText>
             </w:r>
             <w:r>
               <w:rPr>
@@ -633,7 +1040,7 @@
                 <w:noProof/>
                 <w:webHidden/>
               </w:rPr>
-              <w:t>5</w:t>
+              <w:t>8</w:t>
             </w:r>
             <w:r>
               <w:rPr>
@@ -654,7 +1061,7 @@
               <w:noProof/>
             </w:rPr>
           </w:pPr>
-          <w:hyperlink w:anchor="_Toc211886285" w:history="1">
+          <w:hyperlink w:anchor="_Toc211893596" w:history="1">
             <w:r>
               <w:rPr>
                 <w:rStyle w:val="Hyperlink"/>
@@ -681,7 +1088,7 @@
                 <w:noProof/>
                 <w:webHidden/>
               </w:rPr>
-              <w:instrText xml:space="preserve"> PAGEREF _Toc211886285 \h </w:instrText>
+              <w:instrText xml:space="preserve"> PAGEREF _Toc211893596 \h </w:instrText>
             </w:r>
             <w:r>
               <w:rPr>
@@ -701,7 +1108,7 @@
                 <w:noProof/>
                 <w:webHidden/>
               </w:rPr>
-              <w:t>6</w:t>
+              <w:t>8</w:t>
             </w:r>
             <w:r>
               <w:rPr>
@@ -722,7 +1129,7 @@
               <w:noProof/>
             </w:rPr>
           </w:pPr>
-          <w:hyperlink w:anchor="_Toc211886286" w:history="1">
+          <w:hyperlink w:anchor="_Toc211893597" w:history="1">
             <w:r>
               <w:rPr>
                 <w:rStyle w:val="Hyperlink"/>
@@ -749,7 +1156,7 @@
                 <w:noProof/>
                 <w:webHidden/>
               </w:rPr>
-              <w:instrText xml:space="preserve"> PAGEREF _Toc211886286 \h </w:instrText>
+              <w:instrText xml:space="preserve"> PAGEREF _Toc211893597 \h </w:instrText>
             </w:r>
             <w:r>
               <w:rPr>
@@ -769,7 +1176,7 @@
                 <w:noProof/>
                 <w:webHidden/>
               </w:rPr>
-              <w:t>6</w:t>
+              <w:t>9</w:t>
             </w:r>
             <w:r>
               <w:rPr>
@@ -790,7 +1197,7 @@
               <w:noProof/>
             </w:rPr>
           </w:pPr>
-          <w:hyperlink w:anchor="_Toc211886287" w:history="1">
+          <w:hyperlink w:anchor="_Toc211893598" w:history="1">
             <w:r>
               <w:rPr>
                 <w:rStyle w:val="Hyperlink"/>
@@ -817,7 +1224,7 @@
                 <w:noProof/>
                 <w:webHidden/>
               </w:rPr>
-              <w:instrText xml:space="preserve"> PAGEREF _Toc211886287 \h </w:instrText>
+              <w:instrText xml:space="preserve"> PAGEREF _Toc211893598 \h </w:instrText>
             </w:r>
             <w:r>
               <w:rPr>
@@ -837,7 +1244,7 @@
                 <w:noProof/>
                 <w:webHidden/>
               </w:rPr>
-              <w:t>7</w:t>
+              <w:t>10</w:t>
             </w:r>
             <w:r>
               <w:rPr>
@@ -858,7 +1265,7 @@
               <w:noProof/>
             </w:rPr>
           </w:pPr>
-          <w:hyperlink w:anchor="_Toc211886288" w:history="1">
+          <w:hyperlink w:anchor="_Toc211893599" w:history="1">
             <w:r>
               <w:rPr>
                 <w:rStyle w:val="Hyperlink"/>
@@ -885,7 +1292,7 @@
                 <w:noProof/>
                 <w:webHidden/>
               </w:rPr>
-              <w:instrText xml:space="preserve"> PAGEREF _Toc211886288 \h </w:instrText>
+              <w:instrText xml:space="preserve"> PAGEREF _Toc211893599 \h </w:instrText>
             </w:r>
             <w:r>
               <w:rPr>
@@ -905,7 +1312,7 @@
                 <w:noProof/>
                 <w:webHidden/>
               </w:rPr>
-              <w:t>7</w:t>
+              <w:t>11</w:t>
             </w:r>
             <w:r>
               <w:rPr>
@@ -926,13 +1333,13 @@
               <w:noProof/>
             </w:rPr>
           </w:pPr>
-          <w:hyperlink w:anchor="_Toc211886289" w:history="1">
+          <w:hyperlink w:anchor="_Toc211893600" w:history="1">
             <w:r>
               <w:rPr>
                 <w:rStyle w:val="Hyperlink"/>
                 <w:noProof/>
               </w:rPr>
-              <w:t>Data Summary</w:t>
+              <w:t>Solution Summary</w:t>
             </w:r>
             <w:r>
               <w:rPr>
@@ -953,7 +1360,7 @@
                 <w:noProof/>
                 <w:webHidden/>
               </w:rPr>
-              <w:instrText xml:space="preserve"> PAGEREF _Toc211886289 \h </w:instrText>
+              <w:instrText xml:space="preserve"> PAGEREF _Toc211893600 \h </w:instrText>
             </w:r>
             <w:r>
               <w:rPr>
@@ -973,7 +1380,7 @@
                 <w:noProof/>
                 <w:webHidden/>
               </w:rPr>
-              <w:t>7</w:t>
+              <w:t>11</w:t>
             </w:r>
             <w:r>
               <w:rPr>
@@ -994,13 +1401,13 @@
               <w:noProof/>
             </w:rPr>
           </w:pPr>
-          <w:hyperlink w:anchor="_Toc211886290" w:history="1">
+          <w:hyperlink w:anchor="_Toc211893601" w:history="1">
             <w:r>
               <w:rPr>
                 <w:rStyle w:val="Hyperlink"/>
                 <w:noProof/>
               </w:rPr>
-              <w:t>Implementation</w:t>
+              <w:t>Data Summary</w:t>
             </w:r>
             <w:r>
               <w:rPr>
@@ -1021,7 +1428,7 @@
                 <w:noProof/>
                 <w:webHidden/>
               </w:rPr>
-              <w:instrText xml:space="preserve"> PAGEREF _Toc211886290 \h </w:instrText>
+              <w:instrText xml:space="preserve"> PAGEREF _Toc211893601 \h </w:instrText>
             </w:r>
             <w:r>
               <w:rPr>
@@ -1041,7 +1448,415 @@
                 <w:noProof/>
                 <w:webHidden/>
               </w:rPr>
-              <w:t>7</w:t>
+              <w:t>11</w:t>
+            </w:r>
+            <w:r>
+              <w:rPr>
+                <w:noProof/>
+                <w:webHidden/>
+              </w:rPr>
+              <w:fldChar w:fldCharType="end"/>
+            </w:r>
+          </w:hyperlink>
+        </w:p>
+        <w:p>
+          <w:pPr>
+            <w:pStyle w:val="TOC2"/>
+            <w:tabs>
+              <w:tab w:val="right" w:leader="dot" w:pos="9350"/>
+            </w:tabs>
+            <w:rPr>
+              <w:noProof/>
+            </w:rPr>
+          </w:pPr>
+          <w:hyperlink w:anchor="_Toc211893602" w:history="1">
+            <w:r>
+              <w:rPr>
+                <w:rStyle w:val="Hyperlink"/>
+                <w:noProof/>
+              </w:rPr>
+              <w:t>Machine Learning</w:t>
+            </w:r>
+            <w:r>
+              <w:rPr>
+                <w:noProof/>
+                <w:webHidden/>
+              </w:rPr>
+              <w:tab/>
+            </w:r>
+            <w:r>
+              <w:rPr>
+                <w:noProof/>
+                <w:webHidden/>
+              </w:rPr>
+              <w:fldChar w:fldCharType="begin"/>
+            </w:r>
+            <w:r>
+              <w:rPr>
+                <w:noProof/>
+                <w:webHidden/>
+              </w:rPr>
+              <w:instrText xml:space="preserve"> PAGEREF _Toc211893602 \h </w:instrText>
+            </w:r>
+            <w:r>
+              <w:rPr>
+                <w:noProof/>
+                <w:webHidden/>
+              </w:rPr>
+            </w:r>
+            <w:r>
+              <w:rPr>
+                <w:noProof/>
+                <w:webHidden/>
+              </w:rPr>
+              <w:fldChar w:fldCharType="separate"/>
+            </w:r>
+            <w:r>
+              <w:rPr>
+                <w:noProof/>
+                <w:webHidden/>
+              </w:rPr>
+              <w:t>11</w:t>
+            </w:r>
+            <w:r>
+              <w:rPr>
+                <w:noProof/>
+                <w:webHidden/>
+              </w:rPr>
+              <w:fldChar w:fldCharType="end"/>
+            </w:r>
+          </w:hyperlink>
+        </w:p>
+        <w:p>
+          <w:pPr>
+            <w:pStyle w:val="TOC2"/>
+            <w:tabs>
+              <w:tab w:val="right" w:leader="dot" w:pos="9350"/>
+            </w:tabs>
+            <w:rPr>
+              <w:noProof/>
+            </w:rPr>
+          </w:pPr>
+          <w:hyperlink w:anchor="_Toc211893603" w:history="1">
+            <w:r>
+              <w:rPr>
+                <w:rStyle w:val="Hyperlink"/>
+                <w:noProof/>
+              </w:rPr>
+              <w:t>Validation</w:t>
+            </w:r>
+            <w:r>
+              <w:rPr>
+                <w:noProof/>
+                <w:webHidden/>
+              </w:rPr>
+              <w:tab/>
+            </w:r>
+            <w:r>
+              <w:rPr>
+                <w:noProof/>
+                <w:webHidden/>
+              </w:rPr>
+              <w:fldChar w:fldCharType="begin"/>
+            </w:r>
+            <w:r>
+              <w:rPr>
+                <w:noProof/>
+                <w:webHidden/>
+              </w:rPr>
+              <w:instrText xml:space="preserve"> PAGEREF _Toc211893603 \h </w:instrText>
+            </w:r>
+            <w:r>
+              <w:rPr>
+                <w:noProof/>
+                <w:webHidden/>
+              </w:rPr>
+            </w:r>
+            <w:r>
+              <w:rPr>
+                <w:noProof/>
+                <w:webHidden/>
+              </w:rPr>
+              <w:fldChar w:fldCharType="separate"/>
+            </w:r>
+            <w:r>
+              <w:rPr>
+                <w:noProof/>
+                <w:webHidden/>
+              </w:rPr>
+              <w:t>12</w:t>
+            </w:r>
+            <w:r>
+              <w:rPr>
+                <w:noProof/>
+                <w:webHidden/>
+              </w:rPr>
+              <w:fldChar w:fldCharType="end"/>
+            </w:r>
+          </w:hyperlink>
+        </w:p>
+        <w:p>
+          <w:pPr>
+            <w:pStyle w:val="TOC2"/>
+            <w:tabs>
+              <w:tab w:val="right" w:leader="dot" w:pos="9350"/>
+            </w:tabs>
+            <w:rPr>
+              <w:noProof/>
+            </w:rPr>
+          </w:pPr>
+          <w:hyperlink w:anchor="_Toc211893604" w:history="1">
+            <w:r>
+              <w:rPr>
+                <w:rStyle w:val="Hyperlink"/>
+                <w:noProof/>
+              </w:rPr>
+              <w:t>Visualizations</w:t>
+            </w:r>
+            <w:r>
+              <w:rPr>
+                <w:noProof/>
+                <w:webHidden/>
+              </w:rPr>
+              <w:tab/>
+            </w:r>
+            <w:r>
+              <w:rPr>
+                <w:noProof/>
+                <w:webHidden/>
+              </w:rPr>
+              <w:fldChar w:fldCharType="begin"/>
+            </w:r>
+            <w:r>
+              <w:rPr>
+                <w:noProof/>
+                <w:webHidden/>
+              </w:rPr>
+              <w:instrText xml:space="preserve"> PAGEREF _Toc211893604 \h </w:instrText>
+            </w:r>
+            <w:r>
+              <w:rPr>
+                <w:noProof/>
+                <w:webHidden/>
+              </w:rPr>
+            </w:r>
+            <w:r>
+              <w:rPr>
+                <w:noProof/>
+                <w:webHidden/>
+              </w:rPr>
+              <w:fldChar w:fldCharType="separate"/>
+            </w:r>
+            <w:r>
+              <w:rPr>
+                <w:noProof/>
+                <w:webHidden/>
+              </w:rPr>
+              <w:t>13</w:t>
+            </w:r>
+            <w:r>
+              <w:rPr>
+                <w:noProof/>
+                <w:webHidden/>
+              </w:rPr>
+              <w:fldChar w:fldCharType="end"/>
+            </w:r>
+          </w:hyperlink>
+        </w:p>
+        <w:p>
+          <w:pPr>
+            <w:pStyle w:val="TOC3"/>
+            <w:tabs>
+              <w:tab w:val="right" w:leader="dot" w:pos="9350"/>
+            </w:tabs>
+            <w:rPr>
+              <w:noProof/>
+            </w:rPr>
+          </w:pPr>
+          <w:hyperlink w:anchor="_Toc211893605" w:history="1">
+            <w:r>
+              <w:rPr>
+                <w:rStyle w:val="Hyperlink"/>
+                <w:noProof/>
+              </w:rPr>
+              <w:t>Class Distribution</w:t>
+            </w:r>
+            <w:r>
+              <w:rPr>
+                <w:noProof/>
+                <w:webHidden/>
+              </w:rPr>
+              <w:tab/>
+            </w:r>
+            <w:r>
+              <w:rPr>
+                <w:noProof/>
+                <w:webHidden/>
+              </w:rPr>
+              <w:fldChar w:fldCharType="begin"/>
+            </w:r>
+            <w:r>
+              <w:rPr>
+                <w:noProof/>
+                <w:webHidden/>
+              </w:rPr>
+              <w:instrText xml:space="preserve"> PAGEREF _Toc211893605 \h </w:instrText>
+            </w:r>
+            <w:r>
+              <w:rPr>
+                <w:noProof/>
+                <w:webHidden/>
+              </w:rPr>
+            </w:r>
+            <w:r>
+              <w:rPr>
+                <w:noProof/>
+                <w:webHidden/>
+              </w:rPr>
+              <w:fldChar w:fldCharType="separate"/>
+            </w:r>
+            <w:r>
+              <w:rPr>
+                <w:noProof/>
+                <w:webHidden/>
+              </w:rPr>
+              <w:t>13</w:t>
+            </w:r>
+            <w:r>
+              <w:rPr>
+                <w:noProof/>
+                <w:webHidden/>
+              </w:rPr>
+              <w:fldChar w:fldCharType="end"/>
+            </w:r>
+          </w:hyperlink>
+        </w:p>
+        <w:p>
+          <w:pPr>
+            <w:pStyle w:val="TOC3"/>
+            <w:tabs>
+              <w:tab w:val="right" w:leader="dot" w:pos="9350"/>
+            </w:tabs>
+            <w:rPr>
+              <w:noProof/>
+            </w:rPr>
+          </w:pPr>
+          <w:hyperlink w:anchor="_Toc211893606" w:history="1">
+            <w:r>
+              <w:rPr>
+                <w:rStyle w:val="Hyperlink"/>
+                <w:noProof/>
+              </w:rPr>
+              <w:t>Correlation Heatmap</w:t>
+            </w:r>
+            <w:r>
+              <w:rPr>
+                <w:noProof/>
+                <w:webHidden/>
+              </w:rPr>
+              <w:tab/>
+            </w:r>
+            <w:r>
+              <w:rPr>
+                <w:noProof/>
+                <w:webHidden/>
+              </w:rPr>
+              <w:fldChar w:fldCharType="begin"/>
+            </w:r>
+            <w:r>
+              <w:rPr>
+                <w:noProof/>
+                <w:webHidden/>
+              </w:rPr>
+              <w:instrText xml:space="preserve"> PAGEREF _Toc211893606 \h </w:instrText>
+            </w:r>
+            <w:r>
+              <w:rPr>
+                <w:noProof/>
+                <w:webHidden/>
+              </w:rPr>
+            </w:r>
+            <w:r>
+              <w:rPr>
+                <w:noProof/>
+                <w:webHidden/>
+              </w:rPr>
+              <w:fldChar w:fldCharType="separate"/>
+            </w:r>
+            <w:r>
+              <w:rPr>
+                <w:noProof/>
+                <w:webHidden/>
+              </w:rPr>
+              <w:t>14</w:t>
+            </w:r>
+            <w:r>
+              <w:rPr>
+                <w:noProof/>
+                <w:webHidden/>
+              </w:rPr>
+              <w:fldChar w:fldCharType="end"/>
+            </w:r>
+          </w:hyperlink>
+        </w:p>
+        <w:p>
+          <w:pPr>
+            <w:pStyle w:val="TOC2"/>
+            <w:tabs>
+              <w:tab w:val="right" w:leader="dot" w:pos="9350"/>
+            </w:tabs>
+            <w:rPr>
+              <w:noProof/>
+            </w:rPr>
+          </w:pPr>
+          <w:hyperlink w:anchor="_Toc211893607" w:history="1">
+            <w:r>
+              <w:rPr>
+                <w:rStyle w:val="Hyperlink"/>
+                <w:noProof/>
+              </w:rPr>
+              <w:t>User Guide</w:t>
+            </w:r>
+            <w:r>
+              <w:rPr>
+                <w:noProof/>
+                <w:webHidden/>
+              </w:rPr>
+              <w:tab/>
+            </w:r>
+            <w:r>
+              <w:rPr>
+                <w:noProof/>
+                <w:webHidden/>
+              </w:rPr>
+              <w:fldChar w:fldCharType="begin"/>
+            </w:r>
+            <w:r>
+              <w:rPr>
+                <w:noProof/>
+                <w:webHidden/>
+              </w:rPr>
+              <w:instrText xml:space="preserve"> PAGEREF _Toc211893607 \h </w:instrText>
+            </w:r>
+            <w:r>
+              <w:rPr>
+                <w:noProof/>
+                <w:webHidden/>
+              </w:rPr>
+            </w:r>
+            <w:r>
+              <w:rPr>
+                <w:noProof/>
+                <w:webHidden/>
+              </w:rPr>
+              <w:fldChar w:fldCharType="separate"/>
+            </w:r>
+            <w:r>
+              <w:rPr>
+                <w:noProof/>
+                <w:webHidden/>
+              </w:rPr>
+              <w:t>16</w:t>
             </w:r>
             <w:r>
               <w:rPr>
@@ -1062,13 +1877,13 @@
               <w:noProof/>
             </w:rPr>
           </w:pPr>
-          <w:hyperlink w:anchor="_Toc211886291" w:history="1">
+          <w:hyperlink w:anchor="_Toc211893608" w:history="1">
             <w:r>
               <w:rPr>
                 <w:rStyle w:val="Hyperlink"/>
                 <w:noProof/>
               </w:rPr>
-              <w:t>Part D: Post-implementation Report</w:t>
+              <w:t>References</w:t>
             </w:r>
             <w:r>
               <w:rPr>
@@ -1089,7 +1904,7 @@
                 <w:noProof/>
                 <w:webHidden/>
               </w:rPr>
-              <w:instrText xml:space="preserve"> PAGEREF _Toc211886291 \h </w:instrText>
+              <w:instrText xml:space="preserve"> PAGEREF _Toc211893608 \h </w:instrText>
             </w:r>
             <w:r>
               <w:rPr>
@@ -1109,551 +1924,7 @@
                 <w:noProof/>
                 <w:webHidden/>
               </w:rPr>
-              <w:t>8</w:t>
-            </w:r>
-            <w:r>
-              <w:rPr>
-                <w:noProof/>
-                <w:webHidden/>
-              </w:rPr>
-              <w:fldChar w:fldCharType="end"/>
-            </w:r>
-          </w:hyperlink>
-        </w:p>
-        <w:p>
-          <w:pPr>
-            <w:pStyle w:val="TOC2"/>
-            <w:tabs>
-              <w:tab w:val="right" w:leader="dot" w:pos="9350"/>
-            </w:tabs>
-            <w:rPr>
-              <w:noProof/>
-            </w:rPr>
-          </w:pPr>
-          <w:hyperlink w:anchor="_Toc211886292" w:history="1">
-            <w:r>
-              <w:rPr>
-                <w:rStyle w:val="Hyperlink"/>
-                <w:noProof/>
-              </w:rPr>
-              <w:t>Data Summary</w:t>
-            </w:r>
-            <w:r>
-              <w:rPr>
-                <w:noProof/>
-                <w:webHidden/>
-              </w:rPr>
-              <w:tab/>
-            </w:r>
-            <w:r>
-              <w:rPr>
-                <w:noProof/>
-                <w:webHidden/>
-              </w:rPr>
-              <w:fldChar w:fldCharType="begin"/>
-            </w:r>
-            <w:r>
-              <w:rPr>
-                <w:noProof/>
-                <w:webHidden/>
-              </w:rPr>
-              <w:instrText xml:space="preserve"> PAGEREF _Toc211886292 \h </w:instrText>
-            </w:r>
-            <w:r>
-              <w:rPr>
-                <w:noProof/>
-                <w:webHidden/>
-              </w:rPr>
-            </w:r>
-            <w:r>
-              <w:rPr>
-                <w:noProof/>
-                <w:webHidden/>
-              </w:rPr>
-              <w:fldChar w:fldCharType="separate"/>
-            </w:r>
-            <w:r>
-              <w:rPr>
-                <w:noProof/>
-                <w:webHidden/>
-              </w:rPr>
-              <w:t>8</w:t>
-            </w:r>
-            <w:r>
-              <w:rPr>
-                <w:noProof/>
-                <w:webHidden/>
-              </w:rPr>
-              <w:fldChar w:fldCharType="end"/>
-            </w:r>
-          </w:hyperlink>
-        </w:p>
-        <w:p>
-          <w:pPr>
-            <w:pStyle w:val="TOC2"/>
-            <w:tabs>
-              <w:tab w:val="right" w:leader="dot" w:pos="9350"/>
-            </w:tabs>
-            <w:rPr>
-              <w:noProof/>
-            </w:rPr>
-          </w:pPr>
-          <w:hyperlink w:anchor="_Toc211886293" w:history="1">
-            <w:r>
-              <w:rPr>
-                <w:rStyle w:val="Hyperlink"/>
-                <w:noProof/>
-              </w:rPr>
-              <w:t>Machine Learning</w:t>
-            </w:r>
-            <w:r>
-              <w:rPr>
-                <w:noProof/>
-                <w:webHidden/>
-              </w:rPr>
-              <w:tab/>
-            </w:r>
-            <w:r>
-              <w:rPr>
-                <w:noProof/>
-                <w:webHidden/>
-              </w:rPr>
-              <w:fldChar w:fldCharType="begin"/>
-            </w:r>
-            <w:r>
-              <w:rPr>
-                <w:noProof/>
-                <w:webHidden/>
-              </w:rPr>
-              <w:instrText xml:space="preserve"> PAGEREF _Toc211886293 \h </w:instrText>
-            </w:r>
-            <w:r>
-              <w:rPr>
-                <w:noProof/>
-                <w:webHidden/>
-              </w:rPr>
-            </w:r>
-            <w:r>
-              <w:rPr>
-                <w:noProof/>
-                <w:webHidden/>
-              </w:rPr>
-              <w:fldChar w:fldCharType="separate"/>
-            </w:r>
-            <w:r>
-              <w:rPr>
-                <w:noProof/>
-                <w:webHidden/>
-              </w:rPr>
-              <w:t>8</w:t>
-            </w:r>
-            <w:r>
-              <w:rPr>
-                <w:noProof/>
-                <w:webHidden/>
-              </w:rPr>
-              <w:fldChar w:fldCharType="end"/>
-            </w:r>
-          </w:hyperlink>
-        </w:p>
-        <w:p>
-          <w:pPr>
-            <w:pStyle w:val="TOC2"/>
-            <w:tabs>
-              <w:tab w:val="right" w:leader="dot" w:pos="9350"/>
-            </w:tabs>
-            <w:rPr>
-              <w:noProof/>
-            </w:rPr>
-          </w:pPr>
-          <w:hyperlink w:anchor="_Toc211886294" w:history="1">
-            <w:r>
-              <w:rPr>
-                <w:rStyle w:val="Hyperlink"/>
-                <w:noProof/>
-              </w:rPr>
-              <w:t>Validation</w:t>
-            </w:r>
-            <w:r>
-              <w:rPr>
-                <w:noProof/>
-                <w:webHidden/>
-              </w:rPr>
-              <w:tab/>
-            </w:r>
-            <w:r>
-              <w:rPr>
-                <w:noProof/>
-                <w:webHidden/>
-              </w:rPr>
-              <w:fldChar w:fldCharType="begin"/>
-            </w:r>
-            <w:r>
-              <w:rPr>
-                <w:noProof/>
-                <w:webHidden/>
-              </w:rPr>
-              <w:instrText xml:space="preserve"> PAGEREF _Toc211886294 \h </w:instrText>
-            </w:r>
-            <w:r>
-              <w:rPr>
-                <w:noProof/>
-                <w:webHidden/>
-              </w:rPr>
-            </w:r>
-            <w:r>
-              <w:rPr>
-                <w:noProof/>
-                <w:webHidden/>
-              </w:rPr>
-              <w:fldChar w:fldCharType="separate"/>
-            </w:r>
-            <w:r>
-              <w:rPr>
-                <w:noProof/>
-                <w:webHidden/>
-              </w:rPr>
-              <w:t>9</w:t>
-            </w:r>
-            <w:r>
-              <w:rPr>
-                <w:noProof/>
-                <w:webHidden/>
-              </w:rPr>
-              <w:fldChar w:fldCharType="end"/>
-            </w:r>
-          </w:hyperlink>
-        </w:p>
-        <w:p>
-          <w:pPr>
-            <w:pStyle w:val="TOC2"/>
-            <w:tabs>
-              <w:tab w:val="right" w:leader="dot" w:pos="9350"/>
-            </w:tabs>
-            <w:rPr>
-              <w:noProof/>
-            </w:rPr>
-          </w:pPr>
-          <w:hyperlink w:anchor="_Toc211886295" w:history="1">
-            <w:r>
-              <w:rPr>
-                <w:rStyle w:val="Hyperlink"/>
-                <w:noProof/>
-              </w:rPr>
-              <w:t>Visualizations</w:t>
-            </w:r>
-            <w:r>
-              <w:rPr>
-                <w:noProof/>
-                <w:webHidden/>
-              </w:rPr>
-              <w:tab/>
-            </w:r>
-            <w:r>
-              <w:rPr>
-                <w:noProof/>
-                <w:webHidden/>
-              </w:rPr>
-              <w:fldChar w:fldCharType="begin"/>
-            </w:r>
-            <w:r>
-              <w:rPr>
-                <w:noProof/>
-                <w:webHidden/>
-              </w:rPr>
-              <w:instrText xml:space="preserve"> PAGEREF _Toc211886295 \h </w:instrText>
-            </w:r>
-            <w:r>
-              <w:rPr>
-                <w:noProof/>
-                <w:webHidden/>
-              </w:rPr>
-            </w:r>
-            <w:r>
-              <w:rPr>
-                <w:noProof/>
-                <w:webHidden/>
-              </w:rPr>
-              <w:fldChar w:fldCharType="separate"/>
-            </w:r>
-            <w:r>
-              <w:rPr>
-                <w:noProof/>
-                <w:webHidden/>
-              </w:rPr>
-              <w:t>10</w:t>
-            </w:r>
-            <w:r>
-              <w:rPr>
-                <w:noProof/>
-                <w:webHidden/>
-              </w:rPr>
-              <w:fldChar w:fldCharType="end"/>
-            </w:r>
-          </w:hyperlink>
-        </w:p>
-        <w:p>
-          <w:pPr>
-            <w:pStyle w:val="TOC3"/>
-            <w:tabs>
-              <w:tab w:val="right" w:leader="dot" w:pos="9350"/>
-            </w:tabs>
-            <w:rPr>
-              <w:noProof/>
-            </w:rPr>
-          </w:pPr>
-          <w:hyperlink w:anchor="_Toc211886296" w:history="1">
-            <w:r>
-              <w:rPr>
-                <w:rStyle w:val="Hyperlink"/>
-                <w:noProof/>
-              </w:rPr>
-              <w:t>Class Distribution</w:t>
-            </w:r>
-            <w:r>
-              <w:rPr>
-                <w:noProof/>
-                <w:webHidden/>
-              </w:rPr>
-              <w:tab/>
-            </w:r>
-            <w:r>
-              <w:rPr>
-                <w:noProof/>
-                <w:webHidden/>
-              </w:rPr>
-              <w:fldChar w:fldCharType="begin"/>
-            </w:r>
-            <w:r>
-              <w:rPr>
-                <w:noProof/>
-                <w:webHidden/>
-              </w:rPr>
-              <w:instrText xml:space="preserve"> PAGEREF _Toc211886296 \h </w:instrText>
-            </w:r>
-            <w:r>
-              <w:rPr>
-                <w:noProof/>
-                <w:webHidden/>
-              </w:rPr>
-            </w:r>
-            <w:r>
-              <w:rPr>
-                <w:noProof/>
-                <w:webHidden/>
-              </w:rPr>
-              <w:fldChar w:fldCharType="separate"/>
-            </w:r>
-            <w:r>
-              <w:rPr>
-                <w:noProof/>
-                <w:webHidden/>
-              </w:rPr>
-              <w:t>10</w:t>
-            </w:r>
-            <w:r>
-              <w:rPr>
-                <w:noProof/>
-                <w:webHidden/>
-              </w:rPr>
-              <w:fldChar w:fldCharType="end"/>
-            </w:r>
-          </w:hyperlink>
-        </w:p>
-        <w:p>
-          <w:pPr>
-            <w:pStyle w:val="TOC3"/>
-            <w:tabs>
-              <w:tab w:val="right" w:leader="dot" w:pos="9350"/>
-            </w:tabs>
-            <w:rPr>
-              <w:noProof/>
-            </w:rPr>
-          </w:pPr>
-          <w:hyperlink w:anchor="_Toc211886297" w:history="1">
-            <w:r>
-              <w:rPr>
-                <w:rStyle w:val="Hyperlink"/>
-                <w:noProof/>
-              </w:rPr>
-              <w:t>Correlation Heatmap</w:t>
-            </w:r>
-            <w:r>
-              <w:rPr>
-                <w:noProof/>
-                <w:webHidden/>
-              </w:rPr>
-              <w:tab/>
-            </w:r>
-            <w:r>
-              <w:rPr>
-                <w:noProof/>
-                <w:webHidden/>
-              </w:rPr>
-              <w:fldChar w:fldCharType="begin"/>
-            </w:r>
-            <w:r>
-              <w:rPr>
-                <w:noProof/>
-                <w:webHidden/>
-              </w:rPr>
-              <w:instrText xml:space="preserve"> PAGEREF _Toc211886297 \h </w:instrText>
-            </w:r>
-            <w:r>
-              <w:rPr>
-                <w:noProof/>
-                <w:webHidden/>
-              </w:rPr>
-            </w:r>
-            <w:r>
-              <w:rPr>
-                <w:noProof/>
-                <w:webHidden/>
-              </w:rPr>
-              <w:fldChar w:fldCharType="separate"/>
-            </w:r>
-            <w:r>
-              <w:rPr>
-                <w:noProof/>
-                <w:webHidden/>
-              </w:rPr>
-              <w:t>11</w:t>
-            </w:r>
-            <w:r>
-              <w:rPr>
-                <w:noProof/>
-                <w:webHidden/>
-              </w:rPr>
-              <w:fldChar w:fldCharType="end"/>
-            </w:r>
-          </w:hyperlink>
-        </w:p>
-        <w:p>
-          <w:pPr>
-            <w:pStyle w:val="TOC2"/>
-            <w:tabs>
-              <w:tab w:val="right" w:leader="dot" w:pos="9350"/>
-            </w:tabs>
-            <w:rPr>
-              <w:noProof/>
-            </w:rPr>
-          </w:pPr>
-          <w:hyperlink w:anchor="_Toc211886298" w:history="1">
-            <w:r>
-              <w:rPr>
-                <w:rStyle w:val="Hyperlink"/>
-                <w:noProof/>
-              </w:rPr>
-              <w:t>User Guide</w:t>
-            </w:r>
-            <w:r>
-              <w:rPr>
-                <w:noProof/>
-                <w:webHidden/>
-              </w:rPr>
-              <w:tab/>
-            </w:r>
-            <w:r>
-              <w:rPr>
-                <w:noProof/>
-                <w:webHidden/>
-              </w:rPr>
-              <w:fldChar w:fldCharType="begin"/>
-            </w:r>
-            <w:r>
-              <w:rPr>
-                <w:noProof/>
-                <w:webHidden/>
-              </w:rPr>
-              <w:instrText xml:space="preserve"> PAGEREF _Toc211886298 \h </w:instrText>
-            </w:r>
-            <w:r>
-              <w:rPr>
-                <w:noProof/>
-                <w:webHidden/>
-              </w:rPr>
-            </w:r>
-            <w:r>
-              <w:rPr>
-                <w:noProof/>
-                <w:webHidden/>
-              </w:rPr>
-              <w:fldChar w:fldCharType="separate"/>
-            </w:r>
-            <w:r>
-              <w:rPr>
-                <w:noProof/>
-                <w:webHidden/>
-              </w:rPr>
-              <w:t>14</w:t>
-            </w:r>
-            <w:r>
-              <w:rPr>
-                <w:noProof/>
-                <w:webHidden/>
-              </w:rPr>
-              <w:fldChar w:fldCharType="end"/>
-            </w:r>
-          </w:hyperlink>
-        </w:p>
-        <w:p>
-          <w:pPr>
-            <w:pStyle w:val="TOC1"/>
-            <w:tabs>
-              <w:tab w:val="right" w:leader="dot" w:pos="9350"/>
-            </w:tabs>
-            <w:rPr>
-              <w:noProof/>
-            </w:rPr>
-          </w:pPr>
-          <w:hyperlink w:anchor="_Toc211886299" w:history="1">
-            <w:r>
-              <w:rPr>
-                <w:rStyle w:val="Hyperlink"/>
-                <w:noProof/>
-              </w:rPr>
-              <w:t>References</w:t>
-            </w:r>
-            <w:r>
-              <w:rPr>
-                <w:noProof/>
-                <w:webHidden/>
-              </w:rPr>
-              <w:tab/>
-            </w:r>
-            <w:r>
-              <w:rPr>
-                <w:noProof/>
-                <w:webHidden/>
-              </w:rPr>
-              <w:fldChar w:fldCharType="begin"/>
-            </w:r>
-            <w:r>
-              <w:rPr>
-                <w:noProof/>
-                <w:webHidden/>
-              </w:rPr>
-              <w:instrText xml:space="preserve"> PAGEREF _Toc211886299 \h </w:instrText>
-            </w:r>
-            <w:r>
-              <w:rPr>
-                <w:noProof/>
-                <w:webHidden/>
-              </w:rPr>
-            </w:r>
-            <w:r>
-              <w:rPr>
-                <w:noProof/>
-                <w:webHidden/>
-              </w:rPr>
-              <w:fldChar w:fldCharType="separate"/>
-            </w:r>
-            <w:r>
-              <w:rPr>
-                <w:noProof/>
-                <w:webHidden/>
-              </w:rPr>
-              <w:t>15</w:t>
+              <w:t>17</w:t>
             </w:r>
             <w:r>
               <w:rPr>
@@ -1671,6 +1942,7 @@
               <w:bCs/>
               <w:noProof/>
             </w:rPr>
+            <w:lastRenderedPageBreak/>
             <w:fldChar w:fldCharType="end"/>
           </w:r>
         </w:p>
@@ -1693,6 +1965,7 @@
       <w:pPr>
         <w:pStyle w:val="Heading1"/>
       </w:pPr>
+      <w:bookmarkStart w:id="0" w:name="_Toc211893582"/>
       <w:r>
         <w:lastRenderedPageBreak/>
         <w:t>Part A: Letter of Transmittal</w:t>
@@ -1830,7 +2103,7 @@
       <w:pPr>
         <w:pStyle w:val="Heading1"/>
       </w:pPr>
-      <w:bookmarkStart w:id="1" w:name="_Toc211886278"/>
+      <w:bookmarkStart w:id="1" w:name="_Toc211893583"/>
       <w:r>
         <w:lastRenderedPageBreak/>
         <w:t>Part B: Project Proposal Plan</w:t>
@@ -1841,7 +2114,7 @@
       <w:pPr>
         <w:pStyle w:val="Heading2"/>
       </w:pPr>
-      <w:bookmarkStart w:id="2" w:name="_Toc211886279"/>
+      <w:bookmarkStart w:id="2" w:name="_Toc211893584"/>
       <w:r>
         <w:t>Project Summary</w:t>
       </w:r>
@@ -1851,9 +2124,11 @@
       <w:pPr>
         <w:pStyle w:val="Heading3"/>
       </w:pPr>
+      <w:bookmarkStart w:id="3" w:name="_Toc211893585"/>
       <w:r>
         <w:t>Problem Description</w:t>
       </w:r>
+      <w:bookmarkEnd w:id="3"/>
     </w:p>
     <w:p>
       <w:r>
@@ -1870,9 +2145,11 @@
       <w:pPr>
         <w:pStyle w:val="Heading3"/>
       </w:pPr>
+      <w:bookmarkStart w:id="4" w:name="_Toc211893586"/>
       <w:r>
         <w:t>Client and their Requirements</w:t>
       </w:r>
+      <w:bookmarkEnd w:id="4"/>
     </w:p>
     <w:p>
       <w:r>
@@ -1883,9 +2160,11 @@
       <w:pPr>
         <w:pStyle w:val="Heading3"/>
       </w:pPr>
+      <w:bookmarkStart w:id="5" w:name="_Toc211893587"/>
       <w:r>
         <w:t>Deliverables</w:t>
       </w:r>
+      <w:bookmarkEnd w:id="5"/>
     </w:p>
     <w:p>
       <w:r>
@@ -1896,9 +2175,11 @@
       <w:pPr>
         <w:pStyle w:val="Heading3"/>
       </w:pPr>
+      <w:bookmarkStart w:id="6" w:name="_Toc211893588"/>
       <w:r>
         <w:t>Benefits to Client</w:t>
       </w:r>
+      <w:bookmarkEnd w:id="6"/>
     </w:p>
     <w:p>
       <w:r>
@@ -1909,19 +2190,21 @@
       <w:pPr>
         <w:pStyle w:val="Heading2"/>
       </w:pPr>
-      <w:bookmarkStart w:id="3" w:name="_Toc211886280"/>
+      <w:bookmarkStart w:id="7" w:name="_Toc211893589"/>
       <w:r>
         <w:t>Data Summary</w:t>
       </w:r>
-      <w:bookmarkEnd w:id="3"/>
+      <w:bookmarkEnd w:id="7"/>
     </w:p>
     <w:p>
       <w:pPr>
         <w:pStyle w:val="Heading3"/>
       </w:pPr>
+      <w:bookmarkStart w:id="8" w:name="_Toc211893590"/>
       <w:r>
         <w:t>Data Source</w:t>
       </w:r>
+      <w:bookmarkEnd w:id="8"/>
     </w:p>
     <w:p>
       <w:r>
@@ -1940,21 +2223,7 @@
         <w:rPr>
           <w:rFonts w:ascii="Aptos" w:hAnsi="Aptos"/>
         </w:rPr>
-        <w:t>(</w:t>
-      </w:r>
-      <w:proofErr w:type="spellStart"/>
-      <w:r>
-        <w:rPr>
-          <w:rFonts w:ascii="Aptos" w:hAnsi="Aptos"/>
-        </w:rPr>
-        <w:t>Sharafaldin</w:t>
-      </w:r>
-      <w:proofErr w:type="spellEnd"/>
-      <w:r>
-        <w:rPr>
-          <w:rFonts w:ascii="Aptos" w:hAnsi="Aptos"/>
-        </w:rPr>
-        <w:t xml:space="preserve"> et al., 2018)</w:t>
+        <w:t>(Sharafaldin et al., 2018)</w:t>
       </w:r>
       <w:r>
         <w:fldChar w:fldCharType="end"/>
@@ -1978,9 +2247,11 @@
       <w:pPr>
         <w:pStyle w:val="Heading3"/>
       </w:pPr>
+      <w:bookmarkStart w:id="9" w:name="_Toc211893591"/>
       <w:r>
         <w:t>Data Processing and Management</w:t>
       </w:r>
+      <w:bookmarkEnd w:id="9"/>
     </w:p>
     <w:p>
       <w:r>
@@ -1996,12 +2267,12 @@
       <w:pPr>
         <w:pStyle w:val="Heading3"/>
       </w:pPr>
-      <w:bookmarkStart w:id="4" w:name="_Toc211886281"/>
+      <w:bookmarkStart w:id="10" w:name="_Toc211893592"/>
       <w:r>
         <w:lastRenderedPageBreak/>
         <w:t>Relevance of Data</w:t>
       </w:r>
-      <w:bookmarkEnd w:id="4"/>
+      <w:bookmarkEnd w:id="10"/>
     </w:p>
     <w:p>
       <w:r>
@@ -2017,11 +2288,11 @@
       <w:pPr>
         <w:pStyle w:val="Heading3"/>
       </w:pPr>
-      <w:bookmarkStart w:id="5" w:name="_Toc211886282"/>
+      <w:bookmarkStart w:id="11" w:name="_Toc211893593"/>
       <w:r>
         <w:t>Legal and Ethical Concerns</w:t>
       </w:r>
-      <w:bookmarkEnd w:id="5"/>
+      <w:bookmarkEnd w:id="11"/>
     </w:p>
     <w:p>
       <w:r>
@@ -2043,11 +2314,11 @@
       <w:pPr>
         <w:pStyle w:val="Heading2"/>
       </w:pPr>
-      <w:bookmarkStart w:id="6" w:name="_Toc211886283"/>
+      <w:bookmarkStart w:id="12" w:name="_Toc211893594"/>
       <w:r>
         <w:t>Implementation</w:t>
       </w:r>
-      <w:bookmarkEnd w:id="6"/>
+      <w:bookmarkEnd w:id="12"/>
     </w:p>
     <w:p>
       <w:r>
@@ -2061,12 +2332,12 @@
       <w:pPr>
         <w:pStyle w:val="Heading2"/>
       </w:pPr>
-      <w:bookmarkStart w:id="7" w:name="_Toc211886284"/>
+      <w:bookmarkStart w:id="13" w:name="_Toc211893595"/>
       <w:r>
         <w:lastRenderedPageBreak/>
         <w:t>Timeline</w:t>
       </w:r>
-      <w:bookmarkEnd w:id="7"/>
+      <w:bookmarkEnd w:id="13"/>
     </w:p>
     <w:tbl>
       <w:tblPr>
@@ -2435,15 +2706,7 @@
           </w:tcPr>
           <w:p>
             <w:r>
-              <w:t xml:space="preserve">Scikit-learn Standard Scalar &amp; </w:t>
-            </w:r>
-            <w:proofErr w:type="spellStart"/>
-            <w:r>
-              <w:t>LabelEncoder</w:t>
-            </w:r>
-            <w:proofErr w:type="spellEnd"/>
-            <w:r>
-              <w:t>, SMOTE</w:t>
+              <w:t>Scikit-learn Standard Scalar &amp; LabelEncoder, SMOTE</w:t>
             </w:r>
           </w:p>
         </w:tc>
@@ -2714,11 +2977,11 @@
       <w:pPr>
         <w:pStyle w:val="Heading2"/>
       </w:pPr>
-      <w:bookmarkStart w:id="8" w:name="_Toc211886285"/>
+      <w:bookmarkStart w:id="14" w:name="_Toc211893596"/>
       <w:r>
         <w:t>Evaluation Plan</w:t>
       </w:r>
-      <w:bookmarkEnd w:id="8"/>
+      <w:bookmarkEnd w:id="14"/>
     </w:p>
     <w:p>
       <w:r>
@@ -2769,11 +3032,11 @@
       <w:pPr>
         <w:pStyle w:val="Heading2"/>
       </w:pPr>
-      <w:bookmarkStart w:id="9" w:name="_Toc211886286"/>
+      <w:bookmarkStart w:id="15" w:name="_Toc211893597"/>
       <w:r>
         <w:t>Costs</w:t>
       </w:r>
-      <w:bookmarkEnd w:id="9"/>
+      <w:bookmarkEnd w:id="15"/>
     </w:p>
     <w:p>
       <w:r>
@@ -2816,12 +3079,12 @@
       <w:pPr>
         <w:pStyle w:val="Heading1"/>
       </w:pPr>
-      <w:bookmarkStart w:id="10" w:name="_Toc211886287"/>
+      <w:bookmarkStart w:id="16" w:name="_Toc211893598"/>
       <w:r>
         <w:lastRenderedPageBreak/>
         <w:t>Part C: Application</w:t>
       </w:r>
-      <w:bookmarkEnd w:id="10"/>
+      <w:bookmarkEnd w:id="16"/>
     </w:p>
     <w:p>
       <w:pPr>
@@ -2832,7 +3095,6 @@
           <w:szCs w:val="40"/>
         </w:rPr>
       </w:pPr>
-      <w:bookmarkStart w:id="11" w:name="_Toc211886288"/>
       <w:r>
         <w:br w:type="page"/>
       </w:r>
@@ -2841,23 +3103,37 @@
       <w:pPr>
         <w:pStyle w:val="Heading1"/>
       </w:pPr>
-      <w:bookmarkStart w:id="12" w:name="_Toc211886291"/>
-      <w:bookmarkEnd w:id="11"/>
+      <w:bookmarkStart w:id="17" w:name="_Toc211893599"/>
       <w:r>
         <w:lastRenderedPageBreak/>
         <w:t>Part D: Post-implementation Report</w:t>
       </w:r>
-      <w:bookmarkEnd w:id="12"/>
+      <w:bookmarkEnd w:id="17"/>
     </w:p>
     <w:p>
       <w:pPr>
         <w:pStyle w:val="Heading2"/>
       </w:pPr>
-      <w:bookmarkStart w:id="13" w:name="_Toc211886292"/>
+      <w:bookmarkStart w:id="18" w:name="_Toc211893600"/>
+      <w:r>
+        <w:t>Solution Summary</w:t>
+      </w:r>
+      <w:bookmarkEnd w:id="18"/>
+    </w:p>
+    <w:p>
+      <w:r>
+        <w:t xml:space="preserve">The problem was a multi-class classification task in the domain of intrusion detection. The solution to this problem was an XGBoost classifier </w:t>
+      </w:r>
+    </w:p>
+    <w:p>
+      <w:pPr>
+        <w:pStyle w:val="Heading2"/>
+      </w:pPr>
+      <w:bookmarkStart w:id="19" w:name="_Toc211893601"/>
       <w:r>
         <w:t>Data Summary</w:t>
       </w:r>
-      <w:bookmarkEnd w:id="13"/>
+      <w:bookmarkEnd w:id="19"/>
     </w:p>
     <w:p>
       <w:r>
@@ -2876,21 +3152,7 @@
         <w:rPr>
           <w:rFonts w:ascii="Aptos" w:hAnsi="Aptos"/>
         </w:rPr>
-        <w:t>(</w:t>
-      </w:r>
-      <w:proofErr w:type="spellStart"/>
-      <w:r>
-        <w:rPr>
-          <w:rFonts w:ascii="Aptos" w:hAnsi="Aptos"/>
-        </w:rPr>
-        <w:t>Sharafaldin</w:t>
-      </w:r>
-      <w:proofErr w:type="spellEnd"/>
-      <w:r>
-        <w:rPr>
-          <w:rFonts w:ascii="Aptos" w:hAnsi="Aptos"/>
-        </w:rPr>
-        <w:t xml:space="preserve"> et al., 2018)</w:t>
+        <w:t>(Sharafaldin et al., 2018)</w:t>
       </w:r>
       <w:r>
         <w:fldChar w:fldCharType="end"/>
@@ -2903,11 +3165,11 @@
       <w:pPr>
         <w:pStyle w:val="Heading2"/>
       </w:pPr>
-      <w:bookmarkStart w:id="14" w:name="_Toc211886293"/>
+      <w:bookmarkStart w:id="20" w:name="_Toc211893602"/>
       <w:r>
         <w:t>Machine Learning</w:t>
       </w:r>
-      <w:bookmarkEnd w:id="14"/>
+      <w:bookmarkEnd w:id="20"/>
     </w:p>
     <w:p>
       <w:r>
@@ -2933,15 +3195,7 @@
         <w:t>s</w:t>
       </w:r>
       <w:r>
-        <w:t xml:space="preserve"> could be achieved, but the base hyperparameters proved to be competitive. In fact, while tuning the hyperparameter optimization search function (provided by the </w:t>
-      </w:r>
-      <w:proofErr w:type="spellStart"/>
-      <w:r>
-        <w:t>Optuna</w:t>
-      </w:r>
-      <w:proofErr w:type="spellEnd"/>
-      <w:r>
-        <w:t xml:space="preserve"> framework), the metrics experienced a regression.</w:t>
+        <w:t xml:space="preserve"> could be achieved, but the base hyperparameters proved to be competitive. In fact, while tuning the hyperparameter optimization search function (provided by the Optuna framework), the metrics experienced a regression.</w:t>
       </w:r>
       <w:r>
         <w:t xml:space="preserve"> This was because </w:t>
@@ -2952,14 +3206,12 @@
       <w:r>
         <w:t xml:space="preserve"> reduce the hyperparameter optimization search time (“study” time) to a functional duration for model development (lower than several hours), the </w:t>
       </w:r>
-      <w:proofErr w:type="spellStart"/>
       <w:r>
         <w:rPr>
           <w:rStyle w:val="CodeChar"/>
         </w:rPr>
         <w:t>n_estimators</w:t>
       </w:r>
-      <w:proofErr w:type="spellEnd"/>
       <w:r>
         <w:t xml:space="preserve"> hyperparameter, which controls the number of boosting rounds, was decreased to reduce overall training and study time. While the study time was cut down to approximately 2 hours, the resulting model only had an accuracy of 92%, representing a regression from </w:t>
       </w:r>
@@ -2985,6 +3237,7 @@
         </w:numPr>
       </w:pPr>
       <w:r>
+        <w:lastRenderedPageBreak/>
         <w:t>Part of this performance is the fact that XGBoost does not require GPU for training or inference</w:t>
       </w:r>
     </w:p>
@@ -3009,7 +3262,6 @@
         </w:numPr>
       </w:pPr>
       <w:r>
-        <w:lastRenderedPageBreak/>
         <w:t>Data preprocessing:</w:t>
       </w:r>
     </w:p>
@@ -3083,11 +3335,11 @@
       <w:pPr>
         <w:pStyle w:val="Heading2"/>
       </w:pPr>
-      <w:bookmarkStart w:id="15" w:name="_Toc211886294"/>
+      <w:bookmarkStart w:id="21" w:name="_Toc211893603"/>
       <w:r>
         <w:t>Validation</w:t>
       </w:r>
-      <w:bookmarkEnd w:id="15"/>
+      <w:bookmarkEnd w:id="21"/>
     </w:p>
     <w:p>
       <w:r>
@@ -3139,12 +3391,12 @@
       <w:pPr>
         <w:pStyle w:val="Heading2"/>
       </w:pPr>
-      <w:bookmarkStart w:id="16" w:name="_Toc211886295"/>
+      <w:bookmarkStart w:id="22" w:name="_Toc211893604"/>
       <w:r>
         <w:lastRenderedPageBreak/>
         <w:t>Visualizations</w:t>
       </w:r>
-      <w:bookmarkEnd w:id="16"/>
+      <w:bookmarkEnd w:id="22"/>
     </w:p>
     <w:p>
       <w:r>
@@ -3191,11 +3443,11 @@
       <w:pPr>
         <w:pStyle w:val="Heading3"/>
       </w:pPr>
-      <w:bookmarkStart w:id="17" w:name="_Toc211886296"/>
+      <w:bookmarkStart w:id="23" w:name="_Toc211893605"/>
       <w:r>
         <w:t>Class Distribution</w:t>
       </w:r>
-      <w:bookmarkEnd w:id="17"/>
+      <w:bookmarkEnd w:id="23"/>
     </w:p>
     <w:p>
       <w:r>
@@ -3269,12 +3521,12 @@
       <w:pPr>
         <w:pStyle w:val="Heading3"/>
       </w:pPr>
-      <w:bookmarkStart w:id="18" w:name="_Toc211886297"/>
+      <w:bookmarkStart w:id="24" w:name="_Toc211893606"/>
       <w:r>
         <w:lastRenderedPageBreak/>
         <w:t>Correlation Heatmap</w:t>
       </w:r>
-      <w:bookmarkEnd w:id="18"/>
+      <w:bookmarkEnd w:id="24"/>
     </w:p>
     <w:p>
       <w:pPr>
@@ -3404,146 +3656,244 @@
       <w:pPr>
         <w:pStyle w:val="Heading2"/>
       </w:pPr>
-      <w:bookmarkStart w:id="19" w:name="_Toc211886298"/>
+      <w:bookmarkStart w:id="25" w:name="_Toc211893607"/>
       <w:r>
         <w:lastRenderedPageBreak/>
         <w:t>User Guide</w:t>
       </w:r>
-      <w:bookmarkEnd w:id="19"/>
-    </w:p>
-    <w:p>
-      <w:r>
-        <w:t xml:space="preserve">This project requires git and </w:t>
-      </w:r>
-      <w:proofErr w:type="spellStart"/>
-      <w:r>
-        <w:t>uv</w:t>
-      </w:r>
-      <w:proofErr w:type="spellEnd"/>
-      <w:r>
-        <w:t xml:space="preserve">. </w:t>
-      </w:r>
-      <w:proofErr w:type="spellStart"/>
-      <w:r>
-        <w:t>Uv</w:t>
-      </w:r>
-      <w:proofErr w:type="spellEnd"/>
-      <w:r>
-        <w:t xml:space="preserve"> is an all-in-one Python development tool that combines a lot of different tools into one package.</w:t>
-      </w:r>
-    </w:p>
-    <w:p>
-      <w:r>
-        <w:t xml:space="preserve">To install </w:t>
-      </w:r>
-      <w:proofErr w:type="spellStart"/>
-      <w:r>
-        <w:t>uv</w:t>
-      </w:r>
-      <w:proofErr w:type="spellEnd"/>
-      <w:r>
-        <w:t xml:space="preserve"> on Windows, type: </w:t>
-      </w:r>
-      <w:proofErr w:type="spellStart"/>
-      <w:r>
-        <w:t>powershell</w:t>
-      </w:r>
-      <w:proofErr w:type="spellEnd"/>
-      <w:r>
-        <w:t xml:space="preserve"> -</w:t>
-      </w:r>
-      <w:proofErr w:type="spellStart"/>
-      <w:r>
-        <w:t>ExecutionPolicy</w:t>
-      </w:r>
-      <w:proofErr w:type="spellEnd"/>
-      <w:r>
+      <w:bookmarkEnd w:id="25"/>
+    </w:p>
+    <w:p>
+      <w:r>
+        <w:t xml:space="preserve">This project requires git and uv. </w:t>
+      </w:r>
+      <w:r>
+        <w:t>u</w:t>
+      </w:r>
+      <w:r>
+        <w:t>v is an all-in-one Python development tool that combines a lot of different tools into one package.</w:t>
+      </w:r>
+    </w:p>
+    <w:p>
+      <w:r>
+        <w:t xml:space="preserve">To install uv, type: </w:t>
+      </w:r>
+    </w:p>
+    <w:p>
+      <w:r>
+        <w:rPr>
+          <w:rStyle w:val="CodeChar"/>
+        </w:rPr>
+        <w:t>powershell -ExecutionPolicy ByPass -c "irm</w:t>
+      </w:r>
+      <w:r>
+        <w:rPr>
+          <w:rStyle w:val="CodeChar"/>
+        </w:rPr>
         <w:t xml:space="preserve"> </w:t>
       </w:r>
-      <w:proofErr w:type="spellStart"/>
-      <w:r>
-        <w:t>ByPass</w:t>
-      </w:r>
-      <w:proofErr w:type="spellEnd"/>
-      <w:r>
-        <w:t xml:space="preserve"> -c "</w:t>
-      </w:r>
-      <w:proofErr w:type="spellStart"/>
-      <w:r>
-        <w:t>irm</w:t>
-      </w:r>
-      <w:proofErr w:type="spellEnd"/>
-      <w:r>
-        <w:t xml:space="preserve"> https://astral.sh/uv/install.ps1 | </w:t>
-      </w:r>
-      <w:proofErr w:type="spellStart"/>
-      <w:r>
-        <w:t>iex</w:t>
-      </w:r>
-      <w:proofErr w:type="spellEnd"/>
-      <w:r>
-        <w:t>"</w:t>
-      </w:r>
-      <w:r>
-        <w:t xml:space="preserve"> into PowerShell.</w:t>
-      </w:r>
-    </w:p>
-    <w:p>
-      <w:r>
-        <w:t xml:space="preserve">To install </w:t>
-      </w:r>
-      <w:proofErr w:type="spellStart"/>
-      <w:r>
-        <w:t>uv</w:t>
-      </w:r>
-      <w:proofErr w:type="spellEnd"/>
-      <w:r>
-        <w:t xml:space="preserve"> on macOS or Linux, type: </w:t>
-      </w:r>
-      <w:r>
-        <w:t>curl -</w:t>
-      </w:r>
-      <w:proofErr w:type="spellStart"/>
-      <w:r>
-        <w:t>LsSf</w:t>
-      </w:r>
-      <w:proofErr w:type="spellEnd"/>
-      <w:r>
-        <w:t xml:space="preserve"> https://astral.sh/uv/install.sh | </w:t>
-      </w:r>
-      <w:proofErr w:type="spellStart"/>
-      <w:r>
-        <w:t>sh</w:t>
-      </w:r>
-      <w:proofErr w:type="spellEnd"/>
-      <w:r>
-        <w:t xml:space="preserve"> into your terminal emulator.</w:t>
-      </w:r>
-    </w:p>
-    <w:p>
-      <w:r>
-        <w:t xml:space="preserve">After installing </w:t>
-      </w:r>
-      <w:proofErr w:type="spellStart"/>
-      <w:r>
-        <w:t>uv</w:t>
-      </w:r>
-      <w:proofErr w:type="spellEnd"/>
-      <w:r>
-        <w:t xml:space="preserve">, clone the git repository [git </w:t>
-      </w:r>
-      <w:proofErr w:type="spellStart"/>
-      <w:r>
-        <w:t>url</w:t>
-      </w:r>
-      <w:proofErr w:type="spellEnd"/>
-      <w:r>
-        <w:t>]</w:t>
-      </w:r>
-    </w:p>
-    <w:p>
-      <w:r>
-        <w:t xml:space="preserve">Once </w:t>
+      <w:r>
+        <w:rPr>
+          <w:rStyle w:val="CodeChar"/>
+        </w:rPr>
+        <w:t>https://astral.sh/uv/install.ps1 | iex"</w:t>
+      </w:r>
+      <w:r>
+        <w:t xml:space="preserve"> </w:t>
+      </w:r>
+    </w:p>
+    <w:p>
+      <w:r>
+        <w:t>into PowerShell</w:t>
+      </w:r>
+      <w:r>
+        <w:t xml:space="preserve"> or git bash</w:t>
+      </w:r>
+      <w:r>
+        <w:t>.</w:t>
+      </w:r>
+      <w:r>
+        <w:t xml:space="preserve"> Clone the repository:</w:t>
+      </w:r>
+    </w:p>
+    <w:p>
+      <w:pPr>
+        <w:pStyle w:val="Code"/>
+      </w:pPr>
+      <w:r>
+        <w:t xml:space="preserve">git clone </w:t>
+      </w:r>
+      <w:hyperlink r:id="rId11" w:history="1">
+        <w:r>
+          <w:rPr>
+            <w:rStyle w:val="Hyperlink"/>
+          </w:rPr>
+          <w:t>https://github.com/lewisparnellofficial/capstone-simple</w:t>
+        </w:r>
+      </w:hyperlink>
+    </w:p>
+    <w:p>
+      <w:pPr>
+        <w:pStyle w:val="Code"/>
+      </w:pPr>
+      <w:r>
+        <w:t>cd capstone-simple</w:t>
+      </w:r>
+    </w:p>
+    <w:p>
+      <w:pPr>
+        <w:pStyle w:val="Code"/>
+      </w:pPr>
+      <w:r>
+        <w:t>uv sync</w:t>
+      </w:r>
+    </w:p>
+    <w:p>
+      <w:r>
+        <w:t>uv will download all of the requirements.</w:t>
+      </w:r>
+      <w:r>
+        <w:t xml:space="preserve"> Once completed, download the dataset by running the following:</w:t>
+      </w:r>
+    </w:p>
+    <w:p>
+      <w:pPr>
+        <w:pStyle w:val="Code"/>
+      </w:pPr>
+      <w:r>
+        <w:t>uv run ids-download</w:t>
+      </w:r>
+    </w:p>
+    <w:p>
+      <w:r>
+        <w:t>After the dataset has been downloaded, preprocess it with this command:</w:t>
+      </w:r>
+    </w:p>
+    <w:p>
+      <w:pPr>
+        <w:pStyle w:val="Code"/>
+      </w:pPr>
+      <w:r>
+        <w:t>uv run ids-preprocess</w:t>
+      </w:r>
+    </w:p>
+    <w:p>
+      <w:r>
+        <w:t>N</w:t>
+      </w:r>
+      <w:r>
+        <w:t>ow you can train the model. The training command has several optional flags of interest.</w:t>
+      </w:r>
+    </w:p>
+    <w:p>
+      <w:pPr>
+        <w:pStyle w:val="Code"/>
+      </w:pPr>
+      <w:r>
+        <w:t>uv run ids-train --no-smote --no-chi2 --no-gpu</w:t>
+      </w:r>
+    </w:p>
+    <w:p>
+      <w:r>
+        <w:t>The option “</w:t>
+      </w:r>
+      <w:r>
+        <w:rPr>
+          <w:rStyle w:val="CodeChar"/>
+        </w:rPr>
+        <w:t>--no-smote</w:t>
+      </w:r>
+      <w:r>
+        <w:t>” disables the SMOTE training feature.</w:t>
+      </w:r>
+      <w:r>
+        <w:t xml:space="preserve"> Using SMOTE has a noticeable effect on training time, and disabling </w:t>
+      </w:r>
+      <w:r>
+        <w:t xml:space="preserve">it </w:t>
+      </w:r>
+      <w:r>
+        <w:t>will increase training speed.</w:t>
+      </w:r>
+    </w:p>
+    <w:p>
+      <w:r>
+        <w:t>The option “</w:t>
+      </w:r>
+      <w:r>
+        <w:rPr>
+          <w:rStyle w:val="CodeChar"/>
+        </w:rPr>
+        <w:t>--no-chi2</w:t>
+      </w:r>
+      <w:r>
+        <w:t>” disables the use of chi-squared for feature selection.</w:t>
+      </w:r>
+      <w:r>
+        <w:t xml:space="preserve"> Using chi-squared seems to have an insignificant effect on training time.</w:t>
+      </w:r>
+    </w:p>
+    <w:p>
+      <w:r>
+        <w:t>The option “</w:t>
+      </w:r>
+      <w:r>
+        <w:rPr>
+          <w:rStyle w:val="CodeChar"/>
+        </w:rPr>
+        <w:t>--no-gpu</w:t>
+      </w:r>
+      <w:r>
+        <w:t>” disables GPU acceleration and should be used if you do not have a GPU or CUDA installed</w:t>
+      </w:r>
+      <w:r>
+        <w:t>. Enabling GPU acceleration will drastically reduce training time.</w:t>
+      </w:r>
+    </w:p>
+    <w:p>
+      <w:r>
+        <w:t xml:space="preserve">Once you have finished training the model, you can generate some sample traffic </w:t>
+      </w:r>
+      <w:r>
+        <w:t>and then test inference</w:t>
+      </w:r>
+      <w:r>
+        <w:t>:</w:t>
+      </w:r>
+    </w:p>
+    <w:p>
+      <w:pPr>
+        <w:pStyle w:val="Code"/>
+      </w:pPr>
+      <w:r>
+        <w:t>uv run ids-sample-gen --scenario small_test --output data/samples/test_small.csv</w:t>
+      </w:r>
+    </w:p>
+    <w:p>
+      <w:pPr>
+        <w:pStyle w:val="Code"/>
+      </w:pPr>
+      <w:r>
+        <w:t>uv run ids --file data/samples/test_small.csv</w:t>
+      </w:r>
+    </w:p>
+    <w:p>
+      <w:r>
+        <w:t xml:space="preserve">You can also evaluate the model to see </w:t>
+      </w:r>
+      <w:r>
+        <w:t>its</w:t>
+      </w:r>
+      <w:r>
+        <w:t xml:space="preserve"> performance metrics by running:</w:t>
+      </w:r>
+    </w:p>
+    <w:p>
+      <w:pPr>
+        <w:pStyle w:val="Code"/>
+      </w:pPr>
+      <w:r>
+        <w:t xml:space="preserve">uv run ids-evaluate </w:t>
       </w:r>
     </w:p>
     <w:p>
@@ -3563,12 +3913,12 @@
       <w:pPr>
         <w:pStyle w:val="Heading1"/>
       </w:pPr>
-      <w:bookmarkStart w:id="20" w:name="_Toc211886299"/>
+      <w:bookmarkStart w:id="26" w:name="_Toc211893608"/>
       <w:r>
         <w:lastRenderedPageBreak/>
         <w:t>References</w:t>
       </w:r>
-      <w:bookmarkEnd w:id="20"/>
+      <w:bookmarkEnd w:id="26"/>
     </w:p>
     <w:p>
       <w:pPr>
@@ -3586,19 +3936,11 @@
       <w:r>
         <w:fldChar w:fldCharType="separate"/>
       </w:r>
-      <w:proofErr w:type="spellStart"/>
       <w:r>
         <w:rPr>
           <w:rFonts w:ascii="Aptos" w:hAnsi="Aptos"/>
         </w:rPr>
-        <w:t>Sharafaldin</w:t>
-      </w:r>
-      <w:proofErr w:type="spellEnd"/>
-      <w:r>
-        <w:rPr>
-          <w:rFonts w:ascii="Aptos" w:hAnsi="Aptos"/>
-        </w:rPr>
-        <w:t xml:space="preserve">, I., Habibi Lashkari, A., &amp; Ghorbani, A. A. (2018). Toward Generating a New Intrusion Detection Dataset and Intrusion Traffic Characterization: </w:t>
+        <w:t xml:space="preserve">Sharafaldin, I., Habibi Lashkari, A., &amp; Ghorbani, A. A. (2018). Toward Generating a New Intrusion Detection Dataset and Intrusion Traffic Characterization: </w:t>
       </w:r>
       <w:r>
         <w:rPr>
@@ -4758,19 +5100,22 @@
     <w:name w:val="Code"/>
     <w:basedOn w:val="Normal"/>
     <w:link w:val="CodeChar"/>
+    <w:autoRedefine/>
     <w:qFormat/>
-    <w:rsid w:val="00805E2F"/>
+    <w:rsid w:val="002A078F"/>
     <w:rPr>
       <w:rFonts w:ascii="Consolas" w:hAnsi="Consolas"/>
+      <w:sz w:val="20"/>
     </w:rPr>
   </w:style>
   <w:style w:type="character" w:customStyle="1" w:styleId="CodeChar">
     <w:name w:val="Code Char"/>
     <w:basedOn w:val="DefaultParagraphFont"/>
     <w:link w:val="Code"/>
-    <w:rsid w:val="00805E2F"/>
+    <w:rsid w:val="002A078F"/>
     <w:rPr>
       <w:rFonts w:ascii="Consolas" w:hAnsi="Consolas"/>
+      <w:sz w:val="20"/>
     </w:rPr>
   </w:style>
   <w:style w:type="paragraph" w:styleId="Bibliography">

</xml_diff>

<commit_message>
Add setup script; update gitignore to avoid more huge files in repo
</commit_message>
<xml_diff>
--- a/report.docx
+++ b/report.docx
@@ -1979,7 +1979,13 @@
     </w:p>
     <w:p>
       <w:r>
-        <w:t>Senior Leading Review Committee, XYZ Hospitals, 1234 Address St. Townsville, WA</w:t>
+        <w:t>Senior Leading Review Committee, XYZ Hospitals, 1234 Address St.</w:t>
+      </w:r>
+      <w:r>
+        <w:t>,</w:t>
+      </w:r>
+      <w:r>
+        <w:t xml:space="preserve"> Townsville, WA</w:t>
       </w:r>
     </w:p>
     <w:p>
@@ -2000,7 +2006,13 @@
     </w:p>
     <w:p>
       <w:r>
-        <w:t>Subject: Proposal for Enhanced Intrusion Detection System (IDS) based on Advanced Machine Learning</w:t>
+        <w:t xml:space="preserve">Subject: Proposal for </w:t>
+      </w:r>
+      <w:r>
+        <w:t xml:space="preserve">an </w:t>
+      </w:r>
+      <w:r>
+        <w:t>Enhanced Intrusion Detection System (IDS) based on Advanced Machine Learning</w:t>
       </w:r>
     </w:p>
     <w:p>
@@ -2010,50 +2022,104 @@
     </w:p>
     <w:p>
       <w:r>
-        <w:t xml:space="preserve">This letter accompanies the formal proposal for the development and implementation of a new intrusion detection system (IDS) aimed at significantly enhancing </w:t>
-      </w:r>
-      <w:r>
-        <w:t>y</w:t>
-      </w:r>
-      <w:r>
-        <w:t>our</w:t>
-      </w:r>
-      <w:r>
-        <w:t xml:space="preserve"> organization’s current cyber security defenses. The objective is to secure organizational approval and necessary resource allocation to proceed with this critical security initiative.</w:t>
-      </w:r>
-    </w:p>
-    <w:p>
-      <w:r>
-        <w:t>The core problem that your organization faces is a faulty intrusion detection system (IDS). The current IDS fires many false alarms, that fatigue cybersecurity staff and delay their responses to real, genuine threats. This misbehavior is caused by the current IDS’ primitive implementation, using basic anomaly based detection methods that produce a high rate of false positives, wherein they alert on benign but unusual traffic. This inefficiency burdens security operations, and drives up operational costs due to time wasted on non-threats. Critically, it leaves the organization vulnerable to high-impact breaches and operational downtime. The existing system is not sufficiently accurate for a modern threat environment, necessitating an upgrade.</w:t>
-      </w:r>
-    </w:p>
-    <w:p>
-      <w:r>
-        <w:t xml:space="preserve">The solution that I propose involves developing a novel IDS built around the XGBoost algorithm, the premier algorithm for this kind of machine learning task. The XGBoost algorithm is an optimized distributed gradient boosting library designed to be fast and accurate </w:t>
-      </w:r>
-      <w:r>
-        <w:t>on</w:t>
-      </w:r>
-      <w:r>
-        <w:t xml:space="preserve"> classification tasks</w:t>
+        <w:t xml:space="preserve">This letter accompanies the formal proposal for </w:t>
+      </w:r>
+      <w:r>
+        <w:t>developing and implementing</w:t>
+      </w:r>
+      <w:r>
+        <w:t xml:space="preserve"> a new intrusion detection system (IDS) </w:t>
+      </w:r>
+      <w:r>
+        <w:t>to enhance your organization’s cybersecurity defenses significantly</w:t>
+      </w:r>
+      <w:r>
+        <w:t xml:space="preserve">. </w:t>
+      </w:r>
+      <w:r>
+        <w:t>This critical security initiative aims to secure organizational approval and resource allocation</w:t>
+      </w:r>
+      <w:r>
+        <w:t>.</w:t>
+      </w:r>
+    </w:p>
+    <w:p>
+      <w:r>
+        <w:t xml:space="preserve">The core problem that your organization faces is a faulty intrusion detection system (IDS). The current IDS fires many false alarms, </w:t>
+      </w:r>
+      <w:r>
+        <w:t>which</w:t>
+      </w:r>
+      <w:r>
+        <w:t xml:space="preserve"> fatigue cybersecurity staff and delay their responses to real, genuine threats. This misbehavior is caused by the current </w:t>
+      </w:r>
+      <w:r>
+        <w:t>IDS’s primitive implementation, using basic anomaly-based</w:t>
+      </w:r>
+      <w:r>
+        <w:t xml:space="preserve"> detection methods that produce a high rate of false positives, wherein they alert on benign but unusual traffic. This inefficiency burdens security operations and drives operational costs due to time wasted on non-threats. Critically, it leaves the organization vulnerable to high-impact breaches and operational downtime. The existing system is not sufficiently accurate for a modern threat environment, necessitating an upgrade.</w:t>
+      </w:r>
+    </w:p>
+    <w:p>
+      <w:r>
+        <w:t xml:space="preserve">The </w:t>
+      </w:r>
+      <w:r>
+        <w:t>proposed solution</w:t>
+      </w:r>
+      <w:r>
+        <w:t xml:space="preserve"> involves developing a novel IDS built around the XGBoost algorithm, the premier algorithm for this machine learning task. The XGBoost algorithm is an optimized distributed gradient boosting library designed to </w:t>
+      </w:r>
+      <w:r>
+        <w:t>handle classification tasks quickly and accurately</w:t>
       </w:r>
       <w:r>
         <w:t>. It is</w:t>
       </w:r>
       <w:r>
-        <w:t xml:space="preserve"> well-known for its exceptional performance, in both speed and accuracy on tabular datasets. The data involved in networking </w:t>
-      </w:r>
-      <w:r>
-        <w:t>is naturally stored in a table, like an Excel spreadsheet, making this algorithm especially well-suited for the task of determining hostile traffic. XGBoost additionally performs well against deep learning methods on this task domain, again, in both speed and accuracy. Finally, XGBoost will also outperform large language models, by classifying hostile traffic faster and more accurately then these other model architectures.</w:t>
-      </w:r>
-    </w:p>
-    <w:p>
-      <w:r>
-        <w:t xml:space="preserve">The CICIDS2017 dataset will serve as the basis for this project. This is a dataset created by security researchers for the development of their field, and is a well-used dataset that corrects many of the flaws found in previous IDS datasets. The dataset contains a breadth </w:t>
+        <w:t xml:space="preserve"> well-known for its exceptional performance, in both speed and accuracy</w:t>
+      </w:r>
+      <w:r>
+        <w:t>,</w:t>
+      </w:r>
+      <w:r>
+        <w:t xml:space="preserve"> on tabular datasets. The data involved in networking </w:t>
+      </w:r>
+      <w:r>
+        <w:t xml:space="preserve">is naturally stored in a table, like an Excel spreadsheet, making this algorithm especially well-suited for determining hostile traffic. XGBoost </w:t>
+      </w:r>
+      <w:r>
+        <w:t xml:space="preserve">performs well against deep learning methods on this task domain, again, in </w:t>
+      </w:r>
+      <w:r>
+        <w:t xml:space="preserve">speed and accuracy. Finally, XGBoost will outperform large language models by classifying hostile traffic faster and more accurately </w:t>
+      </w:r>
+      <w:r>
+        <w:t>than</w:t>
+      </w:r>
+      <w:r>
+        <w:t xml:space="preserve"> these other model architectures.</w:t>
+      </w:r>
+    </w:p>
+    <w:p>
+      <w:r>
+        <w:t xml:space="preserve">The CICIDS2017 dataset will serve as the basis for this project. This is a dataset created by security researchers </w:t>
+      </w:r>
+      <w:r>
+        <w:t>to develop</w:t>
+      </w:r>
+      <w:r>
+        <w:t xml:space="preserve"> their field</w:t>
+      </w:r>
+      <w:r>
+        <w:t>. It</w:t>
+      </w:r>
+      <w:r>
+        <w:t xml:space="preserve"> is a well-used dataset that corrects many flaws found in previous IDS datasets. The dataset contains a breadth of attack types, </w:t>
       </w:r>
       <w:r>
         <w:lastRenderedPageBreak/>
-        <w:t>of attack types, making any model trained from it much more capable of accurately recognizing a wide range of attack traffic patterns.</w:t>
+        <w:t>making any model trained from it much more capable of accurately recognizing a wide range of attack traffic patterns.</w:t>
       </w:r>
     </w:p>
     <w:p>
@@ -2132,7 +2198,13 @@
     </w:p>
     <w:p>
       <w:r>
-        <w:t xml:space="preserve">The problem is that the current IDS is overly sensitive and raises too many false alarms, which results in alarm fatigue. This alarm fatigue results in slower response and unnecessary work as cybersecurity team members must determine if an incident represent a </w:t>
+        <w:t xml:space="preserve">The problem is that the current IDS is overly sensitive and raises too many false alarms, which results in alarm fatigue. This alarm fatigue results in slower response and unnecessary work as cybersecurity team members must determine if an incident </w:t>
+      </w:r>
+      <w:r>
+        <w:t>represents</w:t>
+      </w:r>
+      <w:r>
+        <w:t xml:space="preserve"> a </w:t>
       </w:r>
       <w:r>
         <w:t>genuine</w:t>
@@ -2168,7 +2240,13 @@
     </w:p>
     <w:p>
       <w:r>
-        <w:t>The items created by this project are a repo that can train a configurable IDS model, analyze the data used to train the model, evaluate the performance of the model with a set of metrics, and run inference over traffic flows to perform intrusion detection.</w:t>
+        <w:t xml:space="preserve">The items created by this project are a repo that can train a configurable IDS model, analyze the data used to train the model, evaluate the </w:t>
+      </w:r>
+      <w:r>
+        <w:t>model's performance</w:t>
+      </w:r>
+      <w:r>
+        <w:t xml:space="preserve"> with a set of metrics, and run inference over traffic flows to perform intrusion detection.</w:t>
       </w:r>
     </w:p>
     <w:p>
@@ -2183,7 +2261,25 @@
     </w:p>
     <w:p>
       <w:r>
-        <w:t>The benefits to the client are that the client acquires a private and secure IDS, that performs efficiently, and effectively detects a variety of attack types.</w:t>
+        <w:t>The benefits to the client are that the client acquires a private and secure IDS</w:t>
+      </w:r>
+      <w:r>
+        <w:t xml:space="preserve"> that performs efficiently</w:t>
+      </w:r>
+      <w:r>
+        <w:t xml:space="preserve"> and effectively</w:t>
+      </w:r>
+      <w:r>
+        <w:t>, detecting</w:t>
+      </w:r>
+      <w:r>
+        <w:t xml:space="preserve"> </w:t>
+      </w:r>
+      <w:r>
+        <w:t>various</w:t>
+      </w:r>
+      <w:r>
+        <w:t xml:space="preserve"> attack types.</w:t>
       </w:r>
     </w:p>
     <w:p>
@@ -2223,7 +2319,21 @@
         <w:rPr>
           <w:rFonts w:ascii="Aptos" w:hAnsi="Aptos"/>
         </w:rPr>
-        <w:t>(Sharafaldin et al., 2018)</w:t>
+        <w:t>(</w:t>
+      </w:r>
+      <w:proofErr w:type="spellStart"/>
+      <w:r>
+        <w:rPr>
+          <w:rFonts w:ascii="Aptos" w:hAnsi="Aptos"/>
+        </w:rPr>
+        <w:t>Sharafaldin</w:t>
+      </w:r>
+      <w:proofErr w:type="spellEnd"/>
+      <w:r>
+        <w:rPr>
+          <w:rFonts w:ascii="Aptos" w:hAnsi="Aptos"/>
+        </w:rPr>
+        <w:t xml:space="preserve"> et al., 2018)</w:t>
       </w:r>
       <w:r>
         <w:fldChar w:fldCharType="end"/>
@@ -2240,7 +2350,13 @@
         </w:r>
       </w:hyperlink>
       <w:r>
-        <w:t>. This dataset will provide the project with all of its data, and no data will be collected or simulated.</w:t>
+        <w:t>. This dataset will provide the project with all its data</w:t>
+      </w:r>
+      <w:r>
+        <w:t>; no</w:t>
+      </w:r>
+      <w:r>
+        <w:t xml:space="preserve"> data will be collected or simulated.</w:t>
       </w:r>
     </w:p>
     <w:p>
@@ -2260,7 +2376,19 @@
     </w:p>
     <w:p>
       <w:r>
-        <w:t>Since the dataset does not contain personally identifying or sensitive information, there is no need to encrypt the data, or perform any kind of extra security on the data.</w:t>
+        <w:t xml:space="preserve">Since the dataset does not contain personally identifying or sensitive information, there is no need to encrypt </w:t>
+      </w:r>
+      <w:r>
+        <w:t>or perform any</w:t>
+      </w:r>
+      <w:r>
+        <w:t xml:space="preserve"> extra security </w:t>
+      </w:r>
+      <w:r>
+        <w:t xml:space="preserve">measures </w:t>
+      </w:r>
+      <w:r>
+        <w:t>on the data.</w:t>
       </w:r>
     </w:p>
     <w:p>
@@ -2281,7 +2409,31 @@
     </w:p>
     <w:p>
       <w:r>
-        <w:t>Due to the domain context of an IDS dataset, outliers represent essential information that the model must learn from. Therefore, outliers are not explicitly removed from the dataset. Additionally the XGBoost algorithm, due to its design, has a degree of robustness to outliers. Consequently it would be, even if in this context, outliers were not crucial to the model’s performance, less necessary to remove them.</w:t>
+        <w:t>Due to the domain context of an IDS dataset, outliers represent essential information that the model must learn from. Therefore, outliers are not explicitly removed from the dataset. Additionally</w:t>
+      </w:r>
+      <w:r>
+        <w:t>,</w:t>
+      </w:r>
+      <w:r>
+        <w:t xml:space="preserve"> the XGBoost algorithm, due to its design, </w:t>
+      </w:r>
+      <w:r>
+        <w:t>is robust</w:t>
+      </w:r>
+      <w:r>
+        <w:t xml:space="preserve"> to outliers. Consequently</w:t>
+      </w:r>
+      <w:r>
+        <w:t>,</w:t>
+      </w:r>
+      <w:r>
+        <w:t xml:space="preserve"> it would be, even if </w:t>
+      </w:r>
+      <w:r>
+        <w:t>outliers were not crucial to the model’s performance in this context</w:t>
+      </w:r>
+      <w:r>
+        <w:t>, less necessary to remove them.</w:t>
       </w:r>
     </w:p>
     <w:p>
@@ -2296,7 +2448,13 @@
     </w:p>
     <w:p>
       <w:r>
-        <w:t xml:space="preserve">The only legal concern regarding this dataset is that commercial use is not specified by the authors. The authors describe the dataset as being made available for researchers. When downloading the dataset, researchers must list their name, contact information, their organization/company, job title, and country. It could be inferred that the authors are </w:t>
+        <w:t xml:space="preserve">The only legal concern regarding this dataset is that </w:t>
+      </w:r>
+      <w:r>
+        <w:t>the authors do not specify commercial use</w:t>
+      </w:r>
+      <w:r>
+        <w:t xml:space="preserve">. The authors describe the dataset as being made available for researchers. When downloading the dataset, researchers must list their name, contact information, organization/company, job title, and country. It could be inferred that the authors are </w:t>
       </w:r>
       <w:r>
         <w:t>OK</w:t>
@@ -2307,7 +2465,13 @@
     </w:p>
     <w:p>
       <w:r>
-        <w:t>There are no clear and immediate ethical concerns with this dataset. The author’s constructed a simulated network and performed controlled attacks against hardware that they owned and operated. No unconsenting individuals were involved in the process of creating this dataset, and the dataset does not contain any personally identifying or sensitive information.</w:t>
+        <w:t xml:space="preserve">There are no clear and immediate ethical concerns with this dataset. The </w:t>
+      </w:r>
+      <w:r>
+        <w:t>authors</w:t>
+      </w:r>
+      <w:r>
+        <w:t xml:space="preserve"> constructed a simulated network and performed controlled attacks against hardware they owned and operated. No unconsenting individuals were involved in creating this dataset, and the dataset does not contain any personally identifying or sensitive information.</w:t>
       </w:r>
     </w:p>
     <w:p>
@@ -2325,7 +2489,43 @@
         <w:t>The industry standard methodology</w:t>
       </w:r>
       <w:r>
-        <w:t xml:space="preserve"> to be used in this project is CRISP-DM. During business understanding, project objectives will be clarified and requirements will be translated into the problem definition. Machine learning effort will be aligned with business goals. During the data understanding phase, initial data will be collected (the dataset will be downloaded), and the dataset will be explored to identify quality issues and form initial hypotheses. To prepare the data, it will be cleaned and integrated into the project’s codebase. During the modeling phase, the XGBoost algorithm will be applied to the data, and a model will be learned from the dataset. After this phase, the model will undergo an evaluation phase, wherein it will be determined if model settings must be tuned (hyperparameter tuning for instance), and the performance will be evaluated using a suite of metrics. Finally, in the deployment phase, a command line interface will be constructed that allows end-users to perform inference on traffic flows using the model.</w:t>
+        <w:t xml:space="preserve"> to be used in this project is CRISP-DM. During business understanding, project objectives will be clarified</w:t>
+      </w:r>
+      <w:r>
+        <w:t>,</w:t>
+      </w:r>
+      <w:r>
+        <w:t xml:space="preserve"> and requirements will be translated into the problem definition. Machine learning effort will be aligned with business goals. During the data understanding phase, initial data will be collected (the dataset will be downloaded), and the dataset will be explored to identify quality issues and form initial hypotheses. </w:t>
+      </w:r>
+      <w:r>
+        <w:t>It will be cleaned and integrated into the project’s codebase to prepare the data</w:t>
+      </w:r>
+      <w:r>
+        <w:t>. During the modeling phase, the XGBoost algorithm will be applied to the data, and a model will be learned from the dataset. After this phase, the model will undergo an evaluation phase, wherein it will be determined if model settings must be tuned (hyperparameter tuning</w:t>
+      </w:r>
+      <w:r>
+        <w:t>,</w:t>
+      </w:r>
+      <w:r>
+        <w:t xml:space="preserve"> for instance), and the performance will be evaluated using a suite of metrics. Finally, in the deployment phase, a </w:t>
+      </w:r>
+      <w:r>
+        <w:t>command-line</w:t>
+      </w:r>
+      <w:r>
+        <w:t xml:space="preserve"> interface will be constructed that allows end-users to </w:t>
+      </w:r>
+      <w:r>
+        <w:t>make inferences</w:t>
+      </w:r>
+      <w:r>
+        <w:t xml:space="preserve"> </w:t>
+      </w:r>
+      <w:r>
+        <w:t xml:space="preserve">on </w:t>
+      </w:r>
+      <w:r>
+        <w:t>traffic flows using the model.</w:t>
       </w:r>
     </w:p>
     <w:p>
@@ -2706,7 +2906,15 @@
           </w:tcPr>
           <w:p>
             <w:r>
-              <w:t>Scikit-learn Standard Scalar &amp; LabelEncoder, SMOTE</w:t>
+              <w:t xml:space="preserve">Scikit-learn Standard Scalar &amp; </w:t>
+            </w:r>
+            <w:proofErr w:type="spellStart"/>
+            <w:r>
+              <w:t>LabelEncoder</w:t>
+            </w:r>
+            <w:proofErr w:type="spellEnd"/>
+            <w:r>
+              <w:t>, SMOTE</w:t>
             </w:r>
           </w:p>
         </w:tc>
@@ -2988,12 +3196,24 @@
         <w:t>The verification methods for each stage of CRISP-DM applied to this project</w:t>
       </w:r>
       <w:r>
-        <w:t xml:space="preserve"> follows:</w:t>
-      </w:r>
-    </w:p>
-    <w:p>
-      <w:r>
-        <w:t xml:space="preserve">In business understanding, the key deliverable is a project charter and success criteria. This means that project stakeholders have reviewed and signed off on a document that aligns the business problem with the proposed ML task (in this case, multi-class classification). In data understanding, the key deliverable will be a data quality report generated through exploratory data analysis scripts and visualizations. These artifacts will </w:t>
+        <w:t xml:space="preserve"> </w:t>
+      </w:r>
+      <w:r>
+        <w:t>follow</w:t>
+      </w:r>
+      <w:r>
+        <w:t>:</w:t>
+      </w:r>
+    </w:p>
+    <w:p>
+      <w:r>
+        <w:t xml:space="preserve">In business understanding, the key </w:t>
+      </w:r>
+      <w:r>
+        <w:t>deliverables are</w:t>
+      </w:r>
+      <w:r>
+        <w:t xml:space="preserve"> a project charter and success criteria. This means that project stakeholders have reviewed and signed off on a document that aligns the business problem with the proposed ML task (in this case, multi-class classification). In data understanding, the key deliverable will be a data quality report generated through exploratory data analysis scripts and visualizations. These artifacts will </w:t>
       </w:r>
       <w:r>
         <w:lastRenderedPageBreak/>
@@ -3002,7 +3222,16 @@
     </w:p>
     <w:p>
       <w:r>
-        <w:t>During data preparation, the key deliverable will be a generated and processed dataset. This dataset will be created through a transformation pipeline that processes the data to remove unusable values, scale and encode the data to work better with the XGBoost algorithm, and split the dataset into train, test, and validation subsets. Verification for this phase passes if the dataset is partitioned and ready for model input.</w:t>
+        <w:t>The key deliverable will be a generated and processed dataset during data preparation</w:t>
+      </w:r>
+      <w:r>
+        <w:t>. This dataset will be created through a transformation pipeline that processes the data to remove unusable values</w:t>
+      </w:r>
+      <w:r>
+        <w:t xml:space="preserve"> and scales, encodes the data to work better with the XGBoost algorithm, and splits</w:t>
+      </w:r>
+      <w:r>
+        <w:t xml:space="preserve"> the dataset into train, test, and validation subsets. Verification for this phase passes if the dataset is partitioned and ready for model input.</w:t>
       </w:r>
     </w:p>
     <w:p>
@@ -3012,20 +3241,41 @@
     </w:p>
     <w:p>
       <w:r>
-        <w:t xml:space="preserve">During the evaluation phase, the key deliverable will be a final performance report. This report will contain </w:t>
-      </w:r>
-      <w:r>
-        <w:t>the results of the metrics used for this machine learning project. Verification for this stage passes if the model performs to desired standards.</w:t>
-      </w:r>
-    </w:p>
-    <w:p>
-      <w:r>
-        <w:t>During the deployment phase, the key deliverable is a command line interface. This CLI allows end-users to use the model in inference mode to detect hostile traffic from traffic flows. Verification for this stage will pass if such a CLI is provided.</w:t>
-      </w:r>
-    </w:p>
-    <w:p>
-      <w:r>
-        <w:t xml:space="preserve">The validation for the project, to be used upon completion is evaluating the project with the test set and acquiring the technical performance metrics. These metrics are accuracy, precision, recall, and F1-score. The threshold of these metrics will be determined by </w:t>
+        <w:t>The key deliverable will be a final performance report during the evaluation phase</w:t>
+      </w:r>
+      <w:r>
+        <w:t xml:space="preserve">. This report will contain </w:t>
+      </w:r>
+      <w:r>
+        <w:t xml:space="preserve">the results of the metrics used for this machine learning project. Verification for this stage passes if the model performs to </w:t>
+      </w:r>
+      <w:r>
+        <w:t xml:space="preserve">the </w:t>
+      </w:r>
+      <w:r>
+        <w:t>desired standards.</w:t>
+      </w:r>
+    </w:p>
+    <w:p>
+      <w:r>
+        <w:t xml:space="preserve">During the deployment phase, the key deliverable is a </w:t>
+      </w:r>
+      <w:r>
+        <w:t>command-line</w:t>
+      </w:r>
+      <w:r>
+        <w:t xml:space="preserve"> interface. This CLI allows end-users to use the model in inference mode to detect hostile traffic from traffic flows. Verification for this stage will pass if such a CLI is provided.</w:t>
+      </w:r>
+    </w:p>
+    <w:p>
+      <w:r>
+        <w:t>The validation for the project, to be used upon completion</w:t>
+      </w:r>
+      <w:r>
+        <w:t>,</w:t>
+      </w:r>
+      <w:r>
+        <w:t xml:space="preserve"> is evaluating the project with the test set and acquiring the technical performance metrics. These metrics are accuracy, precision, recall, and F1-score. The threshold of these metrics will be determined by </w:t>
       </w:r>
     </w:p>
     <w:p>
@@ -3040,7 +3290,13 @@
     </w:p>
     <w:p>
       <w:r>
-        <w:t xml:space="preserve">Hardware costs are limited to the computer that the machine learning engineers are working on. A suitable MacBook Air costs approximately $1,500. A desktop computer with a GPU is </w:t>
+        <w:t xml:space="preserve">Hardware costs are limited to the computer </w:t>
+      </w:r>
+      <w:r>
+        <w:t>on which the machine learning engineers work</w:t>
+      </w:r>
+      <w:r>
+        <w:t xml:space="preserve">. A suitable MacBook Air costs approximately $1,500. A desktop computer with a GPU is </w:t>
       </w:r>
       <w:r>
         <w:t>roughly</w:t>
@@ -3051,7 +3307,19 @@
     </w:p>
     <w:p>
       <w:r>
-        <w:t xml:space="preserve">The software costs for this project are $0, all software used in this project is free of charge. This includes the IDE used (Visual Studio Code), along with the </w:t>
+        <w:t>The software costs for this project are $0</w:t>
+      </w:r>
+      <w:r>
+        <w:t>;</w:t>
+      </w:r>
+      <w:r>
+        <w:t xml:space="preserve"> all software used is free of charge. This includes the IDE used (Visual Studio Code)</w:t>
+      </w:r>
+      <w:r>
+        <w:t xml:space="preserve"> and</w:t>
+      </w:r>
+      <w:r>
+        <w:t xml:space="preserve"> the </w:t>
       </w:r>
       <w:r>
         <w:t>libraries used in the project.</w:t>
@@ -3059,7 +3327,10 @@
     </w:p>
     <w:p>
       <w:r>
-        <w:t>The time I’m going to have to return to after I finish figuring out what the timeline for this project is.</w:t>
+        <w:t>I will have to return after I finish figuring out the timeline for this project</w:t>
+      </w:r>
+      <w:r>
+        <w:t>.</w:t>
       </w:r>
     </w:p>
     <w:p>
@@ -3122,7 +3393,13 @@
     </w:p>
     <w:p>
       <w:r>
-        <w:t xml:space="preserve">The problem was a multi-class classification task in the domain of intrusion detection. The solution to this problem was an XGBoost classifier </w:t>
+        <w:t>The problem was a multi-class classification task in the domain of intrusion detection. The solution to this problem was an XGBoost classifier</w:t>
+      </w:r>
+      <w:r>
+        <w:t>.</w:t>
+      </w:r>
+      <w:r>
+        <w:t xml:space="preserve"> </w:t>
       </w:r>
     </w:p>
     <w:p>
@@ -3137,7 +3414,13 @@
     </w:p>
     <w:p>
       <w:r>
-        <w:t xml:space="preserve">The source of the data is the CICIDS2017 dataset </w:t>
+        <w:t>The source of the data is the CICIDS2017 dataset</w:t>
+      </w:r>
+      <w:r>
+        <w:t>.</w:t>
+      </w:r>
+      <w:r>
+        <w:t xml:space="preserve"> </w:t>
       </w:r>
       <w:r>
         <w:fldChar w:fldCharType="begin"/>
@@ -3152,7 +3435,21 @@
         <w:rPr>
           <w:rFonts w:ascii="Aptos" w:hAnsi="Aptos"/>
         </w:rPr>
-        <w:t>(Sharafaldin et al., 2018)</w:t>
+        <w:t>(</w:t>
+      </w:r>
+      <w:proofErr w:type="spellStart"/>
+      <w:r>
+        <w:rPr>
+          <w:rFonts w:ascii="Aptos" w:hAnsi="Aptos"/>
+        </w:rPr>
+        <w:t>Sharafaldin</w:t>
+      </w:r>
+      <w:proofErr w:type="spellEnd"/>
+      <w:r>
+        <w:rPr>
+          <w:rFonts w:ascii="Aptos" w:hAnsi="Aptos"/>
+        </w:rPr>
+        <w:t xml:space="preserve"> et al., 2018)</w:t>
       </w:r>
       <w:r>
         <w:fldChar w:fldCharType="end"/>
@@ -3172,163 +3469,110 @@
       <w:bookmarkEnd w:id="20"/>
     </w:p>
     <w:p>
-      <w:r>
-        <w:t>The model uses the XGBoost algorithm to perform multi-class classification on traffic flows. The output of the model is a probability distribution of attack types on the traffic flow(s). XGBoost provides gradient boosting of decision trees.</w:t>
-      </w:r>
-    </w:p>
-    <w:p>
-      <w:r>
-        <w:t xml:space="preserve">The dataset was processed to remove infinite values, a known problem with the dataset. It was also processed to remove empty values. One-hot encoding was used to convert categorical features into binary vectors, and normalization was applied. The dataset was split into three subsets: a training set (80% of the dataset), a testing set (10%), and a validation set (10%). The training set had feature selection applied using Spearman’s correlation coefficient. </w:t>
-      </w:r>
-    </w:p>
-    <w:p>
-      <w:r>
-        <w:t xml:space="preserve">The XGBoost algorithm was chosen because it provides high performance and accuracy on tabular data classification tasks. The algorithm was </w:t>
-      </w:r>
-      <w:r>
-        <w:t>selected from</w:t>
-      </w:r>
-      <w:r>
-        <w:t xml:space="preserve"> over a deep neural network because of both its lower training time and reduced computational resource demands, which would allow for more efficient deployment in a production environment. Infinite value clamping was applied to mitigate the effect of infinite values in the dataset. Empty values were removed since the dataset contains enough values that it is meaningless to impute the empty values. Hyperparameter optimization was explored to determine if a worthwhile accuracy and other metric gain</w:t>
-      </w:r>
-      <w:r>
-        <w:t>s</w:t>
-      </w:r>
-      <w:r>
-        <w:t xml:space="preserve"> could be achieved, but the base hyperparameters proved to be competitive. In fact, while tuning the hyperparameter optimization search function (provided by the Optuna framework), the metrics experienced a regression.</w:t>
-      </w:r>
-      <w:r>
-        <w:t xml:space="preserve"> This was because </w:t>
-      </w:r>
-      <w:r>
-        <w:t>to</w:t>
-      </w:r>
-      <w:r>
-        <w:t xml:space="preserve"> reduce the hyperparameter optimization search time (“study” time) to a functional duration for model development (lower than several hours), the </w:t>
-      </w:r>
+      <w:pPr>
+        <w:pStyle w:val="Heading3"/>
+      </w:pPr>
+      <w:r>
+        <w:t>Method</w:t>
+      </w:r>
+    </w:p>
+    <w:p>
+      <w:r>
+        <w:t>The machine learning method was the XGBoost algorithm, applied to an intrusion detection classification problem.</w:t>
+      </w:r>
+    </w:p>
+    <w:p>
       <w:r>
         <w:rPr>
-          <w:rStyle w:val="CodeChar"/>
+          <w:noProof/>
         </w:rPr>
-        <w:t>n_estimators</w:t>
-      </w:r>
-      <w:r>
-        <w:t xml:space="preserve"> hyperparameter, which controls the number of boosting rounds, was decreased to reduce overall training and study time. While the study time was cut down to approximately 2 hours, the resulting model only had an accuracy of 92%, representing a regression from </w:t>
-      </w:r>
-    </w:p>
-    <w:p>
-      <w:pPr>
-        <w:pStyle w:val="ListParagraph"/>
-        <w:numPr>
-          <w:ilvl w:val="0"/>
-          <w:numId w:val="1"/>
-        </w:numPr>
-      </w:pPr>
-      <w:r>
-        <w:t>XGBoost algorithm chosen because of tabular data classification performance</w:t>
-      </w:r>
-    </w:p>
-    <w:p>
-      <w:pPr>
-        <w:pStyle w:val="ListParagraph"/>
-        <w:numPr>
-          <w:ilvl w:val="1"/>
-          <w:numId w:val="1"/>
-        </w:numPr>
+        <w:drawing>
+          <wp:inline distT="0" distB="0" distL="0" distR="0" wp14:anchorId="7B70F888" wp14:editId="1733956E">
+            <wp:extent cx="5943600" cy="3810000"/>
+            <wp:effectExtent l="0" t="0" r="0" b="0"/>
+            <wp:docPr id="625572630" name="Picture 1" descr="A screenshot of the Windows command-line with the command to test the project's machine learning inference capabilities."/>
+            <wp:cNvGraphicFramePr>
+              <a:graphicFrameLocks xmlns:a="http://schemas.openxmlformats.org/drawingml/2006/main" noChangeAspect="1"/>
+            </wp:cNvGraphicFramePr>
+            <a:graphic xmlns:a="http://schemas.openxmlformats.org/drawingml/2006/main">
+              <a:graphicData uri="http://schemas.openxmlformats.org/drawingml/2006/picture">
+                <pic:pic xmlns:pic="http://schemas.openxmlformats.org/drawingml/2006/picture">
+                  <pic:nvPicPr>
+                    <pic:cNvPr id="625572630" name="Picture 1" descr="A screenshot of the Windows command-line with the command to test the project's machine learning inference capabilities."/>
+                    <pic:cNvPicPr/>
+                  </pic:nvPicPr>
+                  <pic:blipFill rotWithShape="1">
+                    <a:blip r:embed="rId8"/>
+                    <a:srcRect b="17070"/>
+                    <a:stretch>
+                      <a:fillRect/>
+                    </a:stretch>
+                  </pic:blipFill>
+                  <pic:spPr bwMode="auto">
+                    <a:xfrm>
+                      <a:off x="0" y="0"/>
+                      <a:ext cx="5943600" cy="3810000"/>
+                    </a:xfrm>
+                    <a:prstGeom prst="rect">
+                      <a:avLst/>
+                    </a:prstGeom>
+                    <a:ln>
+                      <a:noFill/>
+                    </a:ln>
+                    <a:extLst>
+                      <a:ext uri="{53640926-AAD7-44D8-BBD7-CCE9431645EC}">
+                        <a14:shadowObscured xmlns:a14="http://schemas.microsoft.com/office/drawing/2010/main"/>
+                      </a:ext>
+                    </a:extLst>
+                  </pic:spPr>
+                </pic:pic>
+              </a:graphicData>
+            </a:graphic>
+          </wp:inline>
+        </w:drawing>
+      </w:r>
+    </w:p>
+    <w:p>
+      <w:r>
+        <w:t>The screenshot above illustrates how the model created by the project can be used.</w:t>
+      </w:r>
+      <w:r>
+        <w:t xml:space="preserve"> With the model created by the project, users can input formatted traffic flows and receive a report of the hostile traffic detected within the report.</w:t>
+      </w:r>
+    </w:p>
+    <w:p>
+      <w:pPr>
+        <w:pStyle w:val="Heading3"/>
       </w:pPr>
       <w:r>
         <w:lastRenderedPageBreak/>
-        <w:t>Part of this performance is the fact that XGBoost does not require GPU for training or inference</w:t>
-      </w:r>
-    </w:p>
-    <w:p>
-      <w:pPr>
-        <w:pStyle w:val="ListParagraph"/>
-        <w:numPr>
-          <w:ilvl w:val="1"/>
-          <w:numId w:val="1"/>
-        </w:numPr>
-      </w:pPr>
-      <w:r>
-        <w:t>Deep neural networks do not perform substantially better than XGBoost on these kinds of datasets</w:t>
-      </w:r>
-    </w:p>
-    <w:p>
-      <w:pPr>
-        <w:pStyle w:val="ListParagraph"/>
-        <w:numPr>
-          <w:ilvl w:val="0"/>
-          <w:numId w:val="1"/>
-        </w:numPr>
-      </w:pPr>
-      <w:r>
-        <w:t>Data preprocessing:</w:t>
-      </w:r>
-    </w:p>
-    <w:p>
-      <w:pPr>
-        <w:pStyle w:val="ListParagraph"/>
-        <w:numPr>
-          <w:ilvl w:val="1"/>
-          <w:numId w:val="1"/>
-        </w:numPr>
-      </w:pPr>
-      <w:r>
-        <w:t>Infinite value clamping</w:t>
-      </w:r>
-    </w:p>
-    <w:p>
-      <w:pPr>
-        <w:pStyle w:val="ListParagraph"/>
-        <w:numPr>
-          <w:ilvl w:val="1"/>
-          <w:numId w:val="1"/>
-        </w:numPr>
-      </w:pPr>
-      <w:r>
-        <w:t xml:space="preserve">Missing value dropping rather than imputation, since there were enough values </w:t>
-      </w:r>
-      <w:r>
-        <w:t>just to drop them</w:t>
-      </w:r>
-      <w:r>
-        <w:t xml:space="preserve"> and ignore.</w:t>
-      </w:r>
-    </w:p>
-    <w:p>
-      <w:pPr>
-        <w:pStyle w:val="ListParagraph"/>
-        <w:numPr>
-          <w:ilvl w:val="1"/>
-          <w:numId w:val="1"/>
-        </w:numPr>
-      </w:pPr>
-      <w:r>
-        <w:t>Chi-squared test to help reduce the overall features by selecting those that were not excessively collinear/correlated. The point of this processing step was to help reduce the overall training time that the model would have to undergo.</w:t>
-      </w:r>
-    </w:p>
-    <w:p>
-      <w:pPr>
-        <w:pStyle w:val="ListParagraph"/>
-        <w:numPr>
-          <w:ilvl w:val="1"/>
-          <w:numId w:val="1"/>
-        </w:numPr>
-      </w:pPr>
-      <w:r>
-        <w:t>SMOTE to help deal with the severe class imbalance of IDS data.</w:t>
-      </w:r>
-    </w:p>
-    <w:p>
-      <w:pPr>
-        <w:pStyle w:val="ListParagraph"/>
-        <w:numPr>
-          <w:ilvl w:val="1"/>
-          <w:numId w:val="1"/>
-        </w:numPr>
-      </w:pPr>
-      <w:r>
-        <w:t>Hyperparameter optimization search was applied during model refinement but dropped after results showed an unworthwhile performance improvement.</w:t>
+        <w:t>Development</w:t>
+      </w:r>
+    </w:p>
+    <w:p>
+      <w:r>
+        <w:t>The model was developed by analyzing the data, determining how XGBoost required the data to be formatted, and then formatting the data to match the “shape” requirements. For instance, the data could not have infinite values, so those values were removed.</w:t>
+      </w:r>
+    </w:p>
+    <w:p>
+      <w:pPr>
+        <w:pStyle w:val="Heading3"/>
+      </w:pPr>
+      <w:r>
+        <w:t>Justification</w:t>
+      </w:r>
+    </w:p>
+    <w:p>
+      <w:r>
+        <w:t>These development decisions were based on the requirements of an effective IDS. These requirements mandate high accuracy and a strong capability to detect rare attack types. The algorithm chosen</w:t>
+      </w:r>
+      <w:r>
+        <w:t xml:space="preserve"> performs well on multiclass classification, which the IDS task typically involves. The algorithm chosen also is known for efficiency and robustness to scale and distribution of features.</w:t>
+      </w:r>
+    </w:p>
+    <w:p>
+      <w:r>
+        <w:t>Significantly, the rejection of two standard preprocessing techniques, SMOTE and Chi-Squared feature selection, was based on comparative, empirical results. The model trained without either technique performed better than models that used one technique, and the model that used both techniques experienced the greatest performance degradation. Due to the speed boost of GPU acceleration, the decision was made to not use Chi-Squared in the final model, since the purpose of feature selection is to enable the training and use of models that would otherwise struggle with hardware limitations. Although the dataset exhibited severe class imbalance, the model trained with SMOTE had a significant performance degradation despite balancing the training set to 6.67% per class.</w:t>
       </w:r>
     </w:p>
     <w:p>
@@ -3354,7 +3598,13 @@
         <w:t>Acc</w:t>
       </w:r>
       <w:r>
-        <w:t>uracy is the proportion of total predictions that were correct across all classes. Accuracy measures the overall effectiveness of the classifier. Precision is the proportion of positive predictions that were actually correct. Precision measures the quality of a positive prediction. Recall is the proportion of actual positive instances that were correctly identified. Recall measures the model’s ability to find all positive samples. Finally, F1-score is the harmonic mean of precision and recall</w:t>
+        <w:t xml:space="preserve">uracy is the proportion of total predictions that were correct across all classes. Accuracy measures the overall effectiveness of the classifier. Precision is the proportion of positive predictions that were actually correct. Precision measures the quality of a positive prediction. Recall is the proportion of actual positive instances that were correctly identified. Recall measures the model’s ability to find all positive samples. Finally, </w:t>
+      </w:r>
+      <w:r>
+        <w:t xml:space="preserve">the </w:t>
+      </w:r>
+      <w:r>
+        <w:t>F1-score is the harmonic mean of precision and recall</w:t>
       </w:r>
       <w:r>
         <w:t>. F1-score</w:t>
@@ -3371,9 +3621,453 @@
     </w:p>
     <w:p>
       <w:r>
-        <w:t>[Here should go a table that details the results. I’m considering making a table that shows the results of no SMOTE and no Chi2, SMOTE and no Chi2, no SMOTE and Chi2, and SMOTE and Chi2]</w:t>
-      </w:r>
-    </w:p>
+        <w:br w:type="page"/>
+      </w:r>
+    </w:p>
+    <w:p>
+      <w:pPr>
+        <w:pStyle w:val="Caption"/>
+        <w:keepNext/>
+      </w:pPr>
+      <w:r>
+        <w:lastRenderedPageBreak/>
+        <w:t xml:space="preserve">Table </w:t>
+      </w:r>
+      <w:fldSimple w:instr=" SEQ Table \* ARABIC ">
+        <w:r>
+          <w:rPr>
+            <w:noProof/>
+          </w:rPr>
+          <w:t>1</w:t>
+        </w:r>
+      </w:fldSimple>
+      <w:r>
+        <w:t xml:space="preserve"> - Evaluation Metric Comparison</w:t>
+      </w:r>
+    </w:p>
+    <w:tbl>
+      <w:tblPr>
+        <w:tblStyle w:val="TableGrid"/>
+        <w:tblW w:w="0" w:type="auto"/>
+        <w:tblLook w:val="04A0" w:firstRow="1" w:lastRow="0" w:firstColumn="1" w:lastColumn="0" w:noHBand="0" w:noVBand="1"/>
+      </w:tblPr>
+      <w:tblGrid>
+        <w:gridCol w:w="1341"/>
+        <w:gridCol w:w="1253"/>
+        <w:gridCol w:w="1361"/>
+        <w:gridCol w:w="1677"/>
+        <w:gridCol w:w="1859"/>
+        <w:gridCol w:w="1859"/>
+      </w:tblGrid>
+      <w:tr>
+        <w:tc>
+          <w:tcPr>
+            <w:tcW w:w="2594" w:type="dxa"/>
+            <w:gridSpan w:val="2"/>
+          </w:tcPr>
+          <w:p>
+            <w:pPr>
+              <w:rPr>
+                <w:b/>
+                <w:bCs/>
+              </w:rPr>
+            </w:pPr>
+            <w:r>
+              <w:rPr>
+                <w:b/>
+                <w:bCs/>
+              </w:rPr>
+              <w:t>Configuration</w:t>
+            </w:r>
+          </w:p>
+        </w:tc>
+        <w:tc>
+          <w:tcPr>
+            <w:tcW w:w="1361" w:type="dxa"/>
+          </w:tcPr>
+          <w:p>
+            <w:pPr>
+              <w:rPr>
+                <w:b/>
+                <w:bCs/>
+              </w:rPr>
+            </w:pPr>
+            <w:r>
+              <w:rPr>
+                <w:b/>
+                <w:bCs/>
+              </w:rPr>
+              <w:t>Accuracy</w:t>
+            </w:r>
+          </w:p>
+        </w:tc>
+        <w:tc>
+          <w:tcPr>
+            <w:tcW w:w="1677" w:type="dxa"/>
+          </w:tcPr>
+          <w:p>
+            <w:pPr>
+              <w:rPr>
+                <w:b/>
+                <w:bCs/>
+              </w:rPr>
+            </w:pPr>
+            <w:r>
+              <w:rPr>
+                <w:b/>
+                <w:bCs/>
+              </w:rPr>
+              <w:t>Precision</w:t>
+            </w:r>
+          </w:p>
+        </w:tc>
+        <w:tc>
+          <w:tcPr>
+            <w:tcW w:w="1859" w:type="dxa"/>
+          </w:tcPr>
+          <w:p>
+            <w:pPr>
+              <w:rPr>
+                <w:b/>
+                <w:bCs/>
+              </w:rPr>
+            </w:pPr>
+            <w:r>
+              <w:rPr>
+                <w:b/>
+                <w:bCs/>
+              </w:rPr>
+              <w:t>Recall</w:t>
+            </w:r>
+          </w:p>
+        </w:tc>
+        <w:tc>
+          <w:tcPr>
+            <w:tcW w:w="1859" w:type="dxa"/>
+          </w:tcPr>
+          <w:p>
+            <w:pPr>
+              <w:rPr>
+                <w:b/>
+                <w:bCs/>
+              </w:rPr>
+            </w:pPr>
+            <w:r>
+              <w:rPr>
+                <w:b/>
+                <w:bCs/>
+              </w:rPr>
+              <w:t>F1-Score</w:t>
+            </w:r>
+          </w:p>
+        </w:tc>
+      </w:tr>
+      <w:tr>
+        <w:trPr>
+          <w:trHeight w:val="260"/>
+        </w:trPr>
+        <w:tc>
+          <w:tcPr>
+            <w:tcW w:w="1341" w:type="dxa"/>
+          </w:tcPr>
+          <w:p>
+            <w:pPr>
+              <w:rPr>
+                <w:color w:val="196B24" w:themeColor="accent3"/>
+              </w:rPr>
+            </w:pPr>
+            <w:r>
+              <w:rPr>
+                <w:color w:val="196B24" w:themeColor="accent3"/>
+              </w:rPr>
+              <w:t>SMOTE</w:t>
+            </w:r>
+          </w:p>
+        </w:tc>
+        <w:tc>
+          <w:tcPr>
+            <w:tcW w:w="1253" w:type="dxa"/>
+          </w:tcPr>
+          <w:p>
+            <w:r>
+              <w:rPr>
+                <w:color w:val="196B24" w:themeColor="accent3"/>
+              </w:rPr>
+              <w:t>Chi2</w:t>
+            </w:r>
+          </w:p>
+        </w:tc>
+        <w:tc>
+          <w:tcPr>
+            <w:tcW w:w="1361" w:type="dxa"/>
+          </w:tcPr>
+          <w:p>
+            <w:r>
+              <w:t>90.56%</w:t>
+            </w:r>
+          </w:p>
+        </w:tc>
+        <w:tc>
+          <w:tcPr>
+            <w:tcW w:w="1677" w:type="dxa"/>
+          </w:tcPr>
+          <w:p>
+            <w:r>
+              <w:t>97.85%</w:t>
+            </w:r>
+          </w:p>
+        </w:tc>
+        <w:tc>
+          <w:tcPr>
+            <w:tcW w:w="1859" w:type="dxa"/>
+          </w:tcPr>
+          <w:p>
+            <w:r>
+              <w:t>90.56%</w:t>
+            </w:r>
+          </w:p>
+        </w:tc>
+        <w:tc>
+          <w:tcPr>
+            <w:tcW w:w="1859" w:type="dxa"/>
+          </w:tcPr>
+          <w:p>
+            <w:r>
+              <w:t>93.73%</w:t>
+            </w:r>
+          </w:p>
+        </w:tc>
+      </w:tr>
+      <w:tr>
+        <w:tc>
+          <w:tcPr>
+            <w:tcW w:w="1341" w:type="dxa"/>
+          </w:tcPr>
+          <w:p>
+            <w:pPr>
+              <w:rPr>
+                <w:color w:val="196B24" w:themeColor="accent3"/>
+              </w:rPr>
+            </w:pPr>
+            <w:r>
+              <w:rPr>
+                <w:color w:val="196B24" w:themeColor="accent3"/>
+              </w:rPr>
+              <w:t>SMOTE</w:t>
+            </w:r>
+          </w:p>
+        </w:tc>
+        <w:tc>
+          <w:tcPr>
+            <w:tcW w:w="1253" w:type="dxa"/>
+          </w:tcPr>
+          <w:p>
+            <w:pPr>
+              <w:rPr>
+                <w:color w:val="A02B93" w:themeColor="accent5"/>
+              </w:rPr>
+            </w:pPr>
+            <w:r>
+              <w:rPr>
+                <w:color w:val="A02B93" w:themeColor="accent5"/>
+              </w:rPr>
+              <w:t>No Chi2</w:t>
+            </w:r>
+          </w:p>
+        </w:tc>
+        <w:tc>
+          <w:tcPr>
+            <w:tcW w:w="1361" w:type="dxa"/>
+          </w:tcPr>
+          <w:p>
+            <w:r>
+              <w:t>99.51%</w:t>
+            </w:r>
+          </w:p>
+        </w:tc>
+        <w:tc>
+          <w:tcPr>
+            <w:tcW w:w="1677" w:type="dxa"/>
+          </w:tcPr>
+          <w:p>
+            <w:r>
+              <w:t>99.75%</w:t>
+            </w:r>
+          </w:p>
+        </w:tc>
+        <w:tc>
+          <w:tcPr>
+            <w:tcW w:w="1859" w:type="dxa"/>
+          </w:tcPr>
+          <w:p>
+            <w:r>
+              <w:t>99.51%</w:t>
+            </w:r>
+          </w:p>
+        </w:tc>
+        <w:tc>
+          <w:tcPr>
+            <w:tcW w:w="1859" w:type="dxa"/>
+          </w:tcPr>
+          <w:p>
+            <w:r>
+              <w:t>99.61%</w:t>
+            </w:r>
+          </w:p>
+        </w:tc>
+      </w:tr>
+      <w:tr>
+        <w:tc>
+          <w:tcPr>
+            <w:tcW w:w="1341" w:type="dxa"/>
+          </w:tcPr>
+          <w:p>
+            <w:pPr>
+              <w:rPr>
+                <w:color w:val="A02B93" w:themeColor="accent5"/>
+              </w:rPr>
+            </w:pPr>
+            <w:r>
+              <w:rPr>
+                <w:color w:val="A02B93" w:themeColor="accent5"/>
+              </w:rPr>
+              <w:t>No SMOTE</w:t>
+            </w:r>
+          </w:p>
+        </w:tc>
+        <w:tc>
+          <w:tcPr>
+            <w:tcW w:w="1253" w:type="dxa"/>
+          </w:tcPr>
+          <w:p>
+            <w:r>
+              <w:rPr>
+                <w:color w:val="196B24" w:themeColor="accent3"/>
+              </w:rPr>
+              <w:t>Chi2</w:t>
+            </w:r>
+          </w:p>
+        </w:tc>
+        <w:tc>
+          <w:tcPr>
+            <w:tcW w:w="1361" w:type="dxa"/>
+          </w:tcPr>
+          <w:p>
+            <w:r>
+              <w:t>98.43%</w:t>
+            </w:r>
+          </w:p>
+        </w:tc>
+        <w:tc>
+          <w:tcPr>
+            <w:tcW w:w="1677" w:type="dxa"/>
+          </w:tcPr>
+          <w:p>
+            <w:r>
+              <w:t>98.49%</w:t>
+            </w:r>
+          </w:p>
+        </w:tc>
+        <w:tc>
+          <w:tcPr>
+            <w:tcW w:w="1859" w:type="dxa"/>
+          </w:tcPr>
+          <w:p>
+            <w:r>
+              <w:t>98.43%</w:t>
+            </w:r>
+          </w:p>
+        </w:tc>
+        <w:tc>
+          <w:tcPr>
+            <w:tcW w:w="1859" w:type="dxa"/>
+          </w:tcPr>
+          <w:p>
+            <w:r>
+              <w:t>98.40%</w:t>
+            </w:r>
+          </w:p>
+        </w:tc>
+      </w:tr>
+      <w:tr>
+        <w:tc>
+          <w:tcPr>
+            <w:tcW w:w="1341" w:type="dxa"/>
+          </w:tcPr>
+          <w:p>
+            <w:pPr>
+              <w:rPr>
+                <w:color w:val="A02B93" w:themeColor="accent5"/>
+              </w:rPr>
+            </w:pPr>
+            <w:r>
+              <w:rPr>
+                <w:color w:val="A02B93" w:themeColor="accent5"/>
+              </w:rPr>
+              <w:t>No SMOTE</w:t>
+            </w:r>
+          </w:p>
+        </w:tc>
+        <w:tc>
+          <w:tcPr>
+            <w:tcW w:w="1253" w:type="dxa"/>
+          </w:tcPr>
+          <w:p>
+            <w:pPr>
+              <w:rPr>
+                <w:color w:val="A02B93" w:themeColor="accent5"/>
+              </w:rPr>
+            </w:pPr>
+            <w:r>
+              <w:rPr>
+                <w:color w:val="A02B93" w:themeColor="accent5"/>
+              </w:rPr>
+              <w:t>No Chi2</w:t>
+            </w:r>
+          </w:p>
+        </w:tc>
+        <w:tc>
+          <w:tcPr>
+            <w:tcW w:w="1361" w:type="dxa"/>
+          </w:tcPr>
+          <w:p>
+            <w:r>
+              <w:t>99.88%</w:t>
+            </w:r>
+          </w:p>
+        </w:tc>
+        <w:tc>
+          <w:tcPr>
+            <w:tcW w:w="1677" w:type="dxa"/>
+          </w:tcPr>
+          <w:p>
+            <w:r>
+              <w:t>99.87%</w:t>
+            </w:r>
+          </w:p>
+        </w:tc>
+        <w:tc>
+          <w:tcPr>
+            <w:tcW w:w="1859" w:type="dxa"/>
+          </w:tcPr>
+          <w:p>
+            <w:r>
+              <w:t>99.88%</w:t>
+            </w:r>
+          </w:p>
+        </w:tc>
+        <w:tc>
+          <w:tcPr>
+            <w:tcW w:w="1859" w:type="dxa"/>
+          </w:tcPr>
+          <w:p>
+            <w:r>
+              <w:t>99.87%</w:t>
+            </w:r>
+          </w:p>
+        </w:tc>
+      </w:tr>
+    </w:tbl>
     <w:p>
       <w:pPr>
         <w:rPr>
@@ -3383,6 +4077,12 @@
           <w:szCs w:val="32"/>
         </w:rPr>
       </w:pPr>
+      <w:r>
+        <w:t>Precision, recall, and F1-score are the weighted averages, accounting for the class imbalance that the dataset exhibited. These results show that the optimization techniques chosen for this project did not have their intended effect.</w:t>
+      </w:r>
+      <w:r>
+        <w:t xml:space="preserve"> While Chi-Squared by itself did not degrade performance significantly, the combination of both SMOTE and Chi-Squared did.</w:t>
+      </w:r>
       <w:r>
         <w:br w:type="page"/>
       </w:r>
@@ -3472,7 +4172,7 @@
                     </pic:cNvPicPr>
                   </pic:nvPicPr>
                   <pic:blipFill>
-                    <a:blip r:embed="rId8" cstate="print">
+                    <a:blip r:embed="rId9" cstate="print">
                       <a:extLst>
                         <a:ext uri="{28A0092B-C50C-407E-A947-70E740481C1C}">
                           <a14:useLocalDpi xmlns:a14="http://schemas.microsoft.com/office/drawing/2010/main" val="0"/>
@@ -3558,7 +4258,7 @@
                     </pic:cNvPicPr>
                   </pic:nvPicPr>
                   <pic:blipFill>
-                    <a:blip r:embed="rId9" cstate="print">
+                    <a:blip r:embed="rId10" cstate="print">
                       <a:extLst>
                         <a:ext uri="{28A0092B-C50C-407E-A947-70E740481C1C}">
                           <a14:useLocalDpi xmlns:a14="http://schemas.microsoft.com/office/drawing/2010/main" val="0"/>
@@ -3620,7 +4320,7 @@
                     </pic:cNvPicPr>
                   </pic:nvPicPr>
                   <pic:blipFill>
-                    <a:blip r:embed="rId10" cstate="print">
+                    <a:blip r:embed="rId11" cstate="print">
                       <a:extLst>
                         <a:ext uri="{28A0092B-C50C-407E-A947-70E740481C1C}">
                           <a14:useLocalDpi xmlns:a14="http://schemas.microsoft.com/office/drawing/2010/main" val="0"/>
@@ -3668,10 +4368,16 @@
         <w:t xml:space="preserve">This project requires git and uv. </w:t>
       </w:r>
       <w:r>
-        <w:t>u</w:t>
-      </w:r>
-      <w:r>
-        <w:t>v is an all-in-one Python development tool that combines a lot of different tools into one package.</w:t>
+        <w:t>uv</w:t>
+      </w:r>
+      <w:r>
+        <w:t xml:space="preserve"> is an all-in-one Python development tool that combines </w:t>
+      </w:r>
+      <w:r>
+        <w:t>many</w:t>
+      </w:r>
+      <w:r>
+        <w:t xml:space="preserve"> different tools into one package.</w:t>
       </w:r>
     </w:p>
     <w:p>
@@ -3680,27 +4386,85 @@
       </w:r>
     </w:p>
     <w:p>
+      <w:proofErr w:type="spellStart"/>
       <w:r>
         <w:rPr>
           <w:rStyle w:val="CodeChar"/>
         </w:rPr>
-        <w:t>powershell -ExecutionPolicy ByPass -c "irm</w:t>
-      </w:r>
+        <w:t>powershell</w:t>
+      </w:r>
+      <w:proofErr w:type="spellEnd"/>
+      <w:r>
+        <w:rPr>
+          <w:rStyle w:val="CodeChar"/>
+        </w:rPr>
+        <w:t xml:space="preserve"> -</w:t>
+      </w:r>
+      <w:proofErr w:type="spellStart"/>
+      <w:r>
+        <w:rPr>
+          <w:rStyle w:val="CodeChar"/>
+        </w:rPr>
+        <w:t>ExecutionPolicy</w:t>
+      </w:r>
+      <w:proofErr w:type="spellEnd"/>
       <w:r>
         <w:rPr>
           <w:rStyle w:val="CodeChar"/>
         </w:rPr>
         <w:t xml:space="preserve"> </w:t>
       </w:r>
+      <w:proofErr w:type="spellStart"/>
       <w:r>
         <w:rPr>
           <w:rStyle w:val="CodeChar"/>
         </w:rPr>
-        <w:t>https://astral.sh/uv/install.ps1 | iex"</w:t>
-      </w:r>
-      <w:r>
+        <w:t>ByPass</w:t>
+      </w:r>
+      <w:proofErr w:type="spellEnd"/>
+      <w:r>
+        <w:rPr>
+          <w:rStyle w:val="CodeChar"/>
+        </w:rPr>
+        <w:t xml:space="preserve"> -c "</w:t>
+      </w:r>
+      <w:proofErr w:type="spellStart"/>
+      <w:r>
+        <w:rPr>
+          <w:rStyle w:val="CodeChar"/>
+        </w:rPr>
+        <w:t>irm</w:t>
+      </w:r>
+      <w:proofErr w:type="spellEnd"/>
+      <w:r>
+        <w:rPr>
+          <w:rStyle w:val="CodeChar"/>
+        </w:rPr>
         <w:t xml:space="preserve"> </w:t>
       </w:r>
+      <w:r>
+        <w:rPr>
+          <w:rStyle w:val="CodeChar"/>
+        </w:rPr>
+        <w:t xml:space="preserve">https://astral.sh/uv/install.ps1 | </w:t>
+      </w:r>
+      <w:proofErr w:type="spellStart"/>
+      <w:r>
+        <w:rPr>
+          <w:rStyle w:val="CodeChar"/>
+        </w:rPr>
+        <w:t>iex</w:t>
+      </w:r>
+      <w:proofErr w:type="spellEnd"/>
+      <w:r>
+        <w:rPr>
+          <w:rStyle w:val="CodeChar"/>
+        </w:rPr>
+        <w:t>"</w:t>
+      </w:r>
+      <w:r>
+        <w:t xml:space="preserve"> </w:t>
+      </w:r>
     </w:p>
     <w:p>
       <w:r>
@@ -3723,7 +4487,7 @@
       <w:r>
         <w:t xml:space="preserve">git clone </w:t>
       </w:r>
-      <w:hyperlink r:id="rId11" w:history="1">
+      <w:hyperlink r:id="rId12" w:history="1">
         <w:r>
           <w:rPr>
             <w:rStyle w:val="Hyperlink"/>
@@ -3790,8 +4554,13 @@
         <w:pStyle w:val="Code"/>
       </w:pPr>
       <w:r>
-        <w:t>uv run ids-train --no-smote --no-chi2 --no-gpu</w:t>
-      </w:r>
+        <w:t>uv run ids-train --no-smote --no-chi2 --no-</w:t>
+      </w:r>
+      <w:proofErr w:type="spellStart"/>
+      <w:r>
+        <w:t>gpu</w:t>
+      </w:r>
+      <w:proofErr w:type="spellEnd"/>
     </w:p>
     <w:p>
       <w:r>
@@ -3804,7 +4573,13 @@
         <w:t>--no-smote</w:t>
       </w:r>
       <w:r>
-        <w:t>” disables the SMOTE training feature.</w:t>
+        <w:t xml:space="preserve">” </w:t>
+      </w:r>
+      <w:r>
+        <w:t>turns off</w:t>
+      </w:r>
+      <w:r>
+        <w:t xml:space="preserve"> the SMOTE training feature.</w:t>
       </w:r>
       <w:r>
         <w:t xml:space="preserve"> Using SMOTE has a noticeable effect on training time, and disabling </w:t>
@@ -3827,7 +4602,19 @@
         <w:t>--no-chi2</w:t>
       </w:r>
       <w:r>
-        <w:t>” disables the use of chi-squared for feature selection.</w:t>
+        <w:t xml:space="preserve">” </w:t>
+      </w:r>
+      <w:r>
+        <w:t>turns off</w:t>
+      </w:r>
+      <w:r>
+        <w:t xml:space="preserve"> </w:t>
+      </w:r>
+      <w:r>
+        <w:t>using</w:t>
+      </w:r>
+      <w:r>
+        <w:t xml:space="preserve"> chi-squared for feature selection.</w:t>
       </w:r>
       <w:r>
         <w:t xml:space="preserve"> Using chi-squared seems to have an insignificant effect on training time.</w:t>
@@ -3841,10 +4628,24 @@
         <w:rPr>
           <w:rStyle w:val="CodeChar"/>
         </w:rPr>
-        <w:t>--no-gpu</w:t>
-      </w:r>
-      <w:r>
-        <w:t>” disables GPU acceleration and should be used if you do not have a GPU or CUDA installed</w:t>
+        <w:t>--no-</w:t>
+      </w:r>
+      <w:proofErr w:type="spellStart"/>
+      <w:r>
+        <w:rPr>
+          <w:rStyle w:val="CodeChar"/>
+        </w:rPr>
+        <w:t>gpu</w:t>
+      </w:r>
+      <w:proofErr w:type="spellEnd"/>
+      <w:r>
+        <w:t xml:space="preserve">” </w:t>
+      </w:r>
+      <w:r>
+        <w:t>turns off</w:t>
+      </w:r>
+      <w:r>
+        <w:t xml:space="preserve"> GPU acceleration and should be used if you do not have a GPU or CUDA installed</w:t>
       </w:r>
       <w:r>
         <w:t>. Enabling GPU acceleration will drastically reduce training time.</w:t>
@@ -3866,7 +4667,15 @@
         <w:pStyle w:val="Code"/>
       </w:pPr>
       <w:r>
-        <w:t>uv run ids-sample-gen --scenario small_test --output data/samples/test_small.csv</w:t>
+        <w:t xml:space="preserve">uv run ids-sample-gen --scenario </w:t>
+      </w:r>
+      <w:proofErr w:type="spellStart"/>
+      <w:r>
+        <w:t>small_test</w:t>
+      </w:r>
+      <w:proofErr w:type="spellEnd"/>
+      <w:r>
+        <w:t xml:space="preserve"> --output data/samples/test_small.csv</w:t>
       </w:r>
     </w:p>
     <w:p>
@@ -3936,11 +4745,19 @@
       <w:r>
         <w:fldChar w:fldCharType="separate"/>
       </w:r>
+      <w:proofErr w:type="spellStart"/>
       <w:r>
         <w:rPr>
           <w:rFonts w:ascii="Aptos" w:hAnsi="Aptos"/>
         </w:rPr>
-        <w:t xml:space="preserve">Sharafaldin, I., Habibi Lashkari, A., &amp; Ghorbani, A. A. (2018). Toward Generating a New Intrusion Detection Dataset and Intrusion Traffic Characterization: </w:t>
+        <w:t>Sharafaldin</w:t>
+      </w:r>
+      <w:proofErr w:type="spellEnd"/>
+      <w:r>
+        <w:rPr>
+          <w:rFonts w:ascii="Aptos" w:hAnsi="Aptos"/>
+        </w:rPr>
+        <w:t xml:space="preserve">, I., Habibi Lashkari, A., &amp; Ghorbani, A. A. (2018). Toward Generating a New Intrusion Detection Dataset and Intrusion Traffic Characterization: </w:t>
       </w:r>
       <w:r>
         <w:rPr>
@@ -5248,6 +6065,25 @@
       <w:ind w:left="480"/>
     </w:pPr>
   </w:style>
+  <w:style w:type="paragraph" w:styleId="Caption">
+    <w:name w:val="caption"/>
+    <w:basedOn w:val="Normal"/>
+    <w:next w:val="Normal"/>
+    <w:uiPriority w:val="35"/>
+    <w:unhideWhenUsed/>
+    <w:qFormat/>
+    <w:rsid w:val="00ED4BE4"/>
+    <w:pPr>
+      <w:spacing w:after="200" w:line="240" w:lineRule="auto"/>
+    </w:pPr>
+    <w:rPr>
+      <w:i/>
+      <w:iCs/>
+      <w:color w:val="0E2841" w:themeColor="text2"/>
+      <w:sz w:val="18"/>
+      <w:szCs w:val="18"/>
+    </w:rPr>
+  </w:style>
 </w:styles>
 </file>
 

</xml_diff>